<commit_message>
[UPD] Title of lab#20 was fixed.
</commit_message>
<xml_diff>
--- a/prolog/lab_20/ЛР20.docx
+++ b/prolog/lab_20/ЛР20.docx
@@ -260,28 +260,13 @@
           <w:rFonts w:ascii="Times" w:eastAsia="Calibri" w:hAnsi="Times"/>
           <w:u w:val="single"/>
         </w:rPr>
-        <w:t xml:space="preserve">«Информатика и системы </w:t>
-      </w:r>
-      <w:proofErr w:type="gramStart"/>
+        <w:t>«Информатика и системы управления»</w:t>
+      </w:r>
       <w:r>
         <w:rPr>
           <w:rFonts w:ascii="Times" w:eastAsia="Calibri" w:hAnsi="Times"/>
-          <w:u w:val="single"/>
-        </w:rPr>
-        <w:t>управления»</w:t>
-      </w:r>
-      <w:r>
-        <w:rPr>
-          <w:rFonts w:ascii="Times" w:eastAsia="Calibri" w:hAnsi="Times"/>
-        </w:rPr>
-        <w:t>_</w:t>
-      </w:r>
-      <w:proofErr w:type="gramEnd"/>
-      <w:r>
-        <w:rPr>
-          <w:rFonts w:ascii="Times" w:eastAsia="Calibri" w:hAnsi="Times"/>
-        </w:rPr>
-        <w:t>_______</w:t>
+        </w:rPr>
+        <w:t>________</w:t>
       </w:r>
       <w:r>
         <w:rPr>
@@ -310,7 +295,6 @@
           <w:iCs/>
         </w:rPr>
       </w:pPr>
-      <w:proofErr w:type="gramStart"/>
       <w:r>
         <w:rPr>
           <w:rFonts w:ascii="Times" w:eastAsia="Calibri" w:hAnsi="Times"/>
@@ -336,16 +320,7 @@
           <w:iCs/>
           <w:u w:val="single"/>
         </w:rPr>
-        <w:t>«</w:t>
-      </w:r>
-      <w:proofErr w:type="gramEnd"/>
-      <w:r>
-        <w:rPr>
-          <w:rFonts w:ascii="Times" w:eastAsia="Calibri" w:hAnsi="Times"/>
-          <w:iCs/>
-          <w:u w:val="single"/>
-        </w:rPr>
-        <w:t>Программное обеспечение ЭВМ и информационные технологии»</w:t>
+        <w:t>«Программное обеспечение ЭВМ и информационные технологии»</w:t>
       </w:r>
       <w:r>
         <w:rPr>
@@ -589,16 +564,7 @@
                 <w:szCs w:val="28"/>
                 <w:u w:val="single"/>
               </w:rPr>
-              <w:t>Рекурсия</w:t>
-            </w:r>
-            <w:r>
-              <w:rPr>
-                <w:color w:val="000000"/>
-                <w:sz w:val="28"/>
-                <w:szCs w:val="28"/>
-                <w:u w:val="single"/>
-              </w:rPr>
-              <w:t xml:space="preserve"> на </w:t>
+              <w:t xml:space="preserve">Формирование и модификация списков на </w:t>
             </w:r>
             <w:r>
               <w:rPr>
@@ -809,7 +775,6 @@
               </w:rPr>
               <w:t>_</w:t>
             </w:r>
-            <w:proofErr w:type="spellStart"/>
             <w:r>
               <w:rPr>
                 <w:rFonts w:ascii="Times" w:eastAsia="Calibri" w:hAnsi="Times"/>
@@ -818,18 +783,7 @@
                 <w:szCs w:val="28"/>
                 <w:u w:val="single"/>
               </w:rPr>
-              <w:t>Толпинская</w:t>
-            </w:r>
-            <w:proofErr w:type="spellEnd"/>
-            <w:r>
-              <w:rPr>
-                <w:rFonts w:ascii="Times" w:eastAsia="Calibri" w:hAnsi="Times"/>
-                <w:bCs/>
-                <w:sz w:val="28"/>
-                <w:szCs w:val="28"/>
-                <w:u w:val="single"/>
-              </w:rPr>
-              <w:t xml:space="preserve"> Н. Б.</w:t>
+              <w:t>Толпинская Н. Б.</w:t>
             </w:r>
             <w:r>
               <w:rPr>
@@ -1143,21 +1097,7 @@
         <w:rPr>
           <w:color w:val="000000"/>
         </w:rPr>
-        <w:t xml:space="preserve">зучить порядок использования фактов и правил в программе на </w:t>
-      </w:r>
-      <w:proofErr w:type="spellStart"/>
-      <w:r>
-        <w:rPr>
-          <w:color w:val="000000"/>
-        </w:rPr>
-        <w:t>Prolog</w:t>
-      </w:r>
-      <w:proofErr w:type="spellEnd"/>
-      <w:r>
-        <w:rPr>
-          <w:color w:val="000000"/>
-        </w:rPr>
-        <w:t>, принципы и особенности сопоставления и отождествления термов, на основе механизма унификации. Способ формирования и изменения резольвенты. Порядок формирования ответа</w:t>
+        <w:t>зучить порядок использования фактов и правил в программе на Prolog, принципы и особенности сопоставления и отождествления термов, на основе механизма унификации. Способ формирования и изменения резольвенты. Порядок формирования ответа</w:t>
       </w:r>
       <w:r>
         <w:rPr>
@@ -1406,14 +1346,12 @@
           <w:b/>
         </w:rPr>
       </w:pPr>
-      <w:proofErr w:type="gramStart"/>
       <w:r>
         <w:rPr>
           <w:b/>
         </w:rPr>
         <w:t>Вопрос:…</w:t>
       </w:r>
-      <w:proofErr w:type="gramEnd"/>
     </w:p>
     <w:p>
       <w:pPr>
@@ -1819,50 +1757,7 @@
           <w:lang w:val="en-US"/>
         </w:rPr>
         <w:tab/>
-      </w:r>
-      <w:proofErr w:type="spellStart"/>
-      <w:r>
-        <w:rPr>
-          <w:rFonts w:ascii="Consolas" w:hAnsi="Consolas" w:cs="Consolas"/>
-          <w:bCs/>
-          <w:sz w:val="20"/>
-          <w:szCs w:val="20"/>
-          <w:lang w:val="en-US"/>
-        </w:rPr>
-        <w:t>get_more_</w:t>
-      </w:r>
-      <w:proofErr w:type="gramStart"/>
-      <w:r>
-        <w:rPr>
-          <w:rFonts w:ascii="Consolas" w:hAnsi="Consolas" w:cs="Consolas"/>
-          <w:bCs/>
-          <w:sz w:val="20"/>
-          <w:szCs w:val="20"/>
-          <w:lang w:val="en-US"/>
-        </w:rPr>
-        <w:t>than</w:t>
-      </w:r>
-      <w:proofErr w:type="spellEnd"/>
-      <w:r>
-        <w:rPr>
-          <w:rFonts w:ascii="Consolas" w:hAnsi="Consolas" w:cs="Consolas"/>
-          <w:bCs/>
-          <w:sz w:val="20"/>
-          <w:szCs w:val="20"/>
-          <w:lang w:val="en-US"/>
-        </w:rPr>
-        <w:t>(</w:t>
-      </w:r>
-      <w:proofErr w:type="gramEnd"/>
-      <w:r>
-        <w:rPr>
-          <w:rFonts w:ascii="Consolas" w:hAnsi="Consolas" w:cs="Consolas"/>
-          <w:bCs/>
-          <w:sz w:val="20"/>
-          <w:szCs w:val="20"/>
-          <w:lang w:val="en-US"/>
-        </w:rPr>
-        <w:t>list, num, list).</w:t>
+        <w:t>get_more_than(list, num, list).</w:t>
       </w:r>
     </w:p>
     <w:p>
@@ -1884,50 +1779,7 @@
           <w:lang w:val="en-US"/>
         </w:rPr>
         <w:tab/>
-      </w:r>
-      <w:proofErr w:type="spellStart"/>
-      <w:r>
-        <w:rPr>
-          <w:rFonts w:ascii="Consolas" w:hAnsi="Consolas" w:cs="Consolas"/>
-          <w:bCs/>
-          <w:sz w:val="20"/>
-          <w:szCs w:val="20"/>
-          <w:lang w:val="en-US"/>
-        </w:rPr>
-        <w:t>get_</w:t>
-      </w:r>
-      <w:proofErr w:type="gramStart"/>
-      <w:r>
-        <w:rPr>
-          <w:rFonts w:ascii="Consolas" w:hAnsi="Consolas" w:cs="Consolas"/>
-          <w:bCs/>
-          <w:sz w:val="20"/>
-          <w:szCs w:val="20"/>
-          <w:lang w:val="en-US"/>
-        </w:rPr>
-        <w:t>odd</w:t>
-      </w:r>
-      <w:proofErr w:type="spellEnd"/>
-      <w:r>
-        <w:rPr>
-          <w:rFonts w:ascii="Consolas" w:hAnsi="Consolas" w:cs="Consolas"/>
-          <w:bCs/>
-          <w:sz w:val="20"/>
-          <w:szCs w:val="20"/>
-          <w:lang w:val="en-US"/>
-        </w:rPr>
-        <w:t>(</w:t>
-      </w:r>
-      <w:proofErr w:type="gramEnd"/>
-      <w:r>
-        <w:rPr>
-          <w:rFonts w:ascii="Consolas" w:hAnsi="Consolas" w:cs="Consolas"/>
-          <w:bCs/>
-          <w:sz w:val="20"/>
-          <w:szCs w:val="20"/>
-          <w:lang w:val="en-US"/>
-        </w:rPr>
-        <w:t>list, list).</w:t>
+        <w:t>get_odd(list, list).</w:t>
       </w:r>
     </w:p>
     <w:p>
@@ -1949,50 +1801,7 @@
           <w:lang w:val="en-US"/>
         </w:rPr>
         <w:tab/>
-      </w:r>
-      <w:proofErr w:type="spellStart"/>
-      <w:r>
-        <w:rPr>
-          <w:rFonts w:ascii="Consolas" w:hAnsi="Consolas" w:cs="Consolas"/>
-          <w:bCs/>
-          <w:sz w:val="20"/>
-          <w:szCs w:val="20"/>
-          <w:lang w:val="en-US"/>
-        </w:rPr>
-        <w:t>get_</w:t>
-      </w:r>
-      <w:proofErr w:type="gramStart"/>
-      <w:r>
-        <w:rPr>
-          <w:rFonts w:ascii="Consolas" w:hAnsi="Consolas" w:cs="Consolas"/>
-          <w:bCs/>
-          <w:sz w:val="20"/>
-          <w:szCs w:val="20"/>
-          <w:lang w:val="en-US"/>
-        </w:rPr>
-        <w:t>odd</w:t>
-      </w:r>
-      <w:proofErr w:type="spellEnd"/>
-      <w:r>
-        <w:rPr>
-          <w:rFonts w:ascii="Consolas" w:hAnsi="Consolas" w:cs="Consolas"/>
-          <w:bCs/>
-          <w:sz w:val="20"/>
-          <w:szCs w:val="20"/>
-          <w:lang w:val="en-US"/>
-        </w:rPr>
-        <w:t>(</w:t>
-      </w:r>
-      <w:proofErr w:type="gramEnd"/>
-      <w:r>
-        <w:rPr>
-          <w:rFonts w:ascii="Consolas" w:hAnsi="Consolas" w:cs="Consolas"/>
-          <w:bCs/>
-          <w:sz w:val="20"/>
-          <w:szCs w:val="20"/>
-          <w:lang w:val="en-US"/>
-        </w:rPr>
-        <w:t>list, list, index).</w:t>
+        <w:t>get_odd(list, list, index).</w:t>
       </w:r>
     </w:p>
     <w:p>
@@ -2014,28 +1823,7 @@
           <w:lang w:val="en-US"/>
         </w:rPr>
         <w:tab/>
-      </w:r>
-      <w:proofErr w:type="gramStart"/>
-      <w:r>
-        <w:rPr>
-          <w:rFonts w:ascii="Consolas" w:hAnsi="Consolas" w:cs="Consolas"/>
-          <w:bCs/>
-          <w:sz w:val="20"/>
-          <w:szCs w:val="20"/>
-          <w:lang w:val="en-US"/>
-        </w:rPr>
-        <w:t>remove(</w:t>
-      </w:r>
-      <w:proofErr w:type="gramEnd"/>
-      <w:r>
-        <w:rPr>
-          <w:rFonts w:ascii="Consolas" w:hAnsi="Consolas" w:cs="Consolas"/>
-          <w:bCs/>
-          <w:sz w:val="20"/>
-          <w:szCs w:val="20"/>
-          <w:lang w:val="en-US"/>
-        </w:rPr>
-        <w:t>list, num, list).</w:t>
+        <w:t>remove(list, num, list).</w:t>
       </w:r>
     </w:p>
     <w:p>
@@ -2057,50 +1845,7 @@
           <w:lang w:val="en-US"/>
         </w:rPr>
         <w:tab/>
-      </w:r>
-      <w:proofErr w:type="spellStart"/>
-      <w:r>
-        <w:rPr>
-          <w:rFonts w:ascii="Consolas" w:hAnsi="Consolas" w:cs="Consolas"/>
-          <w:bCs/>
-          <w:sz w:val="20"/>
-          <w:szCs w:val="20"/>
-          <w:lang w:val="en-US"/>
-        </w:rPr>
-        <w:t>remove_</w:t>
-      </w:r>
-      <w:proofErr w:type="gramStart"/>
-      <w:r>
-        <w:rPr>
-          <w:rFonts w:ascii="Consolas" w:hAnsi="Consolas" w:cs="Consolas"/>
-          <w:bCs/>
-          <w:sz w:val="20"/>
-          <w:szCs w:val="20"/>
-          <w:lang w:val="en-US"/>
-        </w:rPr>
-        <w:t>all</w:t>
-      </w:r>
-      <w:proofErr w:type="spellEnd"/>
-      <w:r>
-        <w:rPr>
-          <w:rFonts w:ascii="Consolas" w:hAnsi="Consolas" w:cs="Consolas"/>
-          <w:bCs/>
-          <w:sz w:val="20"/>
-          <w:szCs w:val="20"/>
-          <w:lang w:val="en-US"/>
-        </w:rPr>
-        <w:t>(</w:t>
-      </w:r>
-      <w:proofErr w:type="gramEnd"/>
-      <w:r>
-        <w:rPr>
-          <w:rFonts w:ascii="Consolas" w:hAnsi="Consolas" w:cs="Consolas"/>
-          <w:bCs/>
-          <w:sz w:val="20"/>
-          <w:szCs w:val="20"/>
-          <w:lang w:val="en-US"/>
-        </w:rPr>
-        <w:t>list, num, list).</w:t>
+        <w:t>remove_all(list, num, list).</w:t>
       </w:r>
     </w:p>
     <w:p>
@@ -2122,28 +1867,7 @@
           <w:lang w:val="en-US"/>
         </w:rPr>
         <w:tab/>
-      </w:r>
-      <w:proofErr w:type="gramStart"/>
-      <w:r>
-        <w:rPr>
-          <w:rFonts w:ascii="Consolas" w:hAnsi="Consolas" w:cs="Consolas"/>
-          <w:bCs/>
-          <w:sz w:val="20"/>
-          <w:szCs w:val="20"/>
-          <w:lang w:val="en-US"/>
-        </w:rPr>
-        <w:t>set(</w:t>
-      </w:r>
-      <w:proofErr w:type="gramEnd"/>
-      <w:r>
-        <w:rPr>
-          <w:rFonts w:ascii="Consolas" w:hAnsi="Consolas" w:cs="Consolas"/>
-          <w:bCs/>
-          <w:sz w:val="20"/>
-          <w:szCs w:val="20"/>
-          <w:lang w:val="en-US"/>
-        </w:rPr>
-        <w:t>list, list).</w:t>
+        <w:t>set(list, list).</w:t>
       </w:r>
     </w:p>
     <w:p>
@@ -2197,50 +1921,7 @@
           <w:lang w:val="en-US"/>
         </w:rPr>
         <w:tab/>
-      </w:r>
-      <w:proofErr w:type="spellStart"/>
-      <w:r>
-        <w:rPr>
-          <w:rFonts w:ascii="Consolas" w:hAnsi="Consolas" w:cs="Consolas"/>
-          <w:bCs/>
-          <w:sz w:val="20"/>
-          <w:szCs w:val="20"/>
-          <w:lang w:val="en-US"/>
-        </w:rPr>
-        <w:t>get_more_</w:t>
-      </w:r>
-      <w:proofErr w:type="gramStart"/>
-      <w:r>
-        <w:rPr>
-          <w:rFonts w:ascii="Consolas" w:hAnsi="Consolas" w:cs="Consolas"/>
-          <w:bCs/>
-          <w:sz w:val="20"/>
-          <w:szCs w:val="20"/>
-          <w:lang w:val="en-US"/>
-        </w:rPr>
-        <w:t>than</w:t>
-      </w:r>
-      <w:proofErr w:type="spellEnd"/>
-      <w:r>
-        <w:rPr>
-          <w:rFonts w:ascii="Consolas" w:hAnsi="Consolas" w:cs="Consolas"/>
-          <w:bCs/>
-          <w:sz w:val="20"/>
-          <w:szCs w:val="20"/>
-          <w:lang w:val="en-US"/>
-        </w:rPr>
-        <w:t>(</w:t>
-      </w:r>
-      <w:proofErr w:type="gramEnd"/>
-      <w:r>
-        <w:rPr>
-          <w:rFonts w:ascii="Consolas" w:hAnsi="Consolas" w:cs="Consolas"/>
-          <w:bCs/>
-          <w:sz w:val="20"/>
-          <w:szCs w:val="20"/>
-          <w:lang w:val="en-US"/>
-        </w:rPr>
-        <w:t>[], _, []) :- !.</w:t>
+        <w:t>get_more_than([], _, []) :- !.</w:t>
       </w:r>
     </w:p>
     <w:p>
@@ -2262,72 +1943,7 @@
           <w:lang w:val="en-US"/>
         </w:rPr>
         <w:tab/>
-      </w:r>
-      <w:proofErr w:type="spellStart"/>
-      <w:r>
-        <w:rPr>
-          <w:rFonts w:ascii="Consolas" w:hAnsi="Consolas" w:cs="Consolas"/>
-          <w:bCs/>
-          <w:sz w:val="20"/>
-          <w:szCs w:val="20"/>
-          <w:lang w:val="en-US"/>
-        </w:rPr>
-        <w:t>get_more_than</w:t>
-      </w:r>
-      <w:proofErr w:type="spellEnd"/>
-      <w:r>
-        <w:rPr>
-          <w:rFonts w:ascii="Consolas" w:hAnsi="Consolas" w:cs="Consolas"/>
-          <w:bCs/>
-          <w:sz w:val="20"/>
-          <w:szCs w:val="20"/>
-          <w:lang w:val="en-US"/>
-        </w:rPr>
-        <w:t>([</w:t>
-      </w:r>
-      <w:proofErr w:type="spellStart"/>
-      <w:r>
-        <w:rPr>
-          <w:rFonts w:ascii="Consolas" w:hAnsi="Consolas" w:cs="Consolas"/>
-          <w:bCs/>
-          <w:sz w:val="20"/>
-          <w:szCs w:val="20"/>
-          <w:lang w:val="en-US"/>
-        </w:rPr>
-        <w:t>Head|Tail</w:t>
-      </w:r>
-      <w:proofErr w:type="spellEnd"/>
-      <w:r>
-        <w:rPr>
-          <w:rFonts w:ascii="Consolas" w:hAnsi="Consolas" w:cs="Consolas"/>
-          <w:bCs/>
-          <w:sz w:val="20"/>
-          <w:szCs w:val="20"/>
-          <w:lang w:val="en-US"/>
-        </w:rPr>
-        <w:t>], Num, Res</w:t>
-      </w:r>
-      <w:proofErr w:type="gramStart"/>
-      <w:r>
-        <w:rPr>
-          <w:rFonts w:ascii="Consolas" w:hAnsi="Consolas" w:cs="Consolas"/>
-          <w:bCs/>
-          <w:sz w:val="20"/>
-          <w:szCs w:val="20"/>
-          <w:lang w:val="en-US"/>
-        </w:rPr>
-        <w:t>) :</w:t>
-      </w:r>
-      <w:proofErr w:type="gramEnd"/>
-      <w:r>
-        <w:rPr>
-          <w:rFonts w:ascii="Consolas" w:hAnsi="Consolas" w:cs="Consolas"/>
-          <w:bCs/>
-          <w:sz w:val="20"/>
-          <w:szCs w:val="20"/>
-          <w:lang w:val="en-US"/>
-        </w:rPr>
-        <w:t>-</w:t>
+        <w:t>get_more_than([Head|Tail], Num, Res) :-</w:t>
       </w:r>
     </w:p>
     <w:p>
@@ -2371,71 +1987,15 @@
         </w:rPr>
         <w:t xml:space="preserve"> </w:t>
       </w:r>
-      <w:proofErr w:type="spellStart"/>
-      <w:r>
-        <w:rPr>
-          <w:rFonts w:ascii="Consolas" w:hAnsi="Consolas" w:cs="Consolas"/>
-          <w:bCs/>
-          <w:sz w:val="20"/>
-          <w:szCs w:val="20"/>
-          <w:lang w:val="en-US"/>
-        </w:rPr>
-        <w:t>get_more_</w:t>
-      </w:r>
-      <w:proofErr w:type="gramStart"/>
-      <w:r>
-        <w:rPr>
-          <w:rFonts w:ascii="Consolas" w:hAnsi="Consolas" w:cs="Consolas"/>
-          <w:bCs/>
-          <w:sz w:val="20"/>
-          <w:szCs w:val="20"/>
-          <w:lang w:val="en-US"/>
-        </w:rPr>
-        <w:t>than</w:t>
-      </w:r>
-      <w:proofErr w:type="spellEnd"/>
-      <w:r>
-        <w:rPr>
-          <w:rFonts w:ascii="Consolas" w:hAnsi="Consolas" w:cs="Consolas"/>
-          <w:bCs/>
-          <w:sz w:val="20"/>
-          <w:szCs w:val="20"/>
-          <w:lang w:val="en-US"/>
-        </w:rPr>
-        <w:t>(</w:t>
-      </w:r>
-      <w:proofErr w:type="gramEnd"/>
-      <w:r>
-        <w:rPr>
-          <w:rFonts w:ascii="Consolas" w:hAnsi="Consolas" w:cs="Consolas"/>
-          <w:bCs/>
-          <w:sz w:val="20"/>
-          <w:szCs w:val="20"/>
-          <w:lang w:val="en-US"/>
-        </w:rPr>
-        <w:t xml:space="preserve">Tail, Num, </w:t>
-      </w:r>
-      <w:proofErr w:type="spellStart"/>
-      <w:r>
-        <w:rPr>
-          <w:rFonts w:ascii="Consolas" w:hAnsi="Consolas" w:cs="Consolas"/>
-          <w:bCs/>
-          <w:sz w:val="20"/>
-          <w:szCs w:val="20"/>
-          <w:lang w:val="en-US"/>
-        </w:rPr>
-        <w:t>TailRes</w:t>
-      </w:r>
-      <w:proofErr w:type="spellEnd"/>
-      <w:r>
-        <w:rPr>
-          <w:rFonts w:ascii="Consolas" w:hAnsi="Consolas" w:cs="Consolas"/>
-          <w:bCs/>
-          <w:sz w:val="20"/>
-          <w:szCs w:val="20"/>
-          <w:lang w:val="en-US"/>
-        </w:rPr>
-        <w:t>),</w:t>
+      <w:r>
+        <w:rPr>
+          <w:rFonts w:ascii="Consolas" w:hAnsi="Consolas" w:cs="Consolas"/>
+          <w:bCs/>
+          <w:sz w:val="20"/>
+          <w:szCs w:val="20"/>
+          <w:lang w:val="en-US"/>
+        </w:rPr>
+        <w:t>get_more_than(Tail, Num, TailRes),</w:t>
       </w:r>
     </w:p>
     <w:p>
@@ -2467,29 +2027,7 @@
           <w:lang w:val="en-US"/>
         </w:rPr>
         <w:tab/>
-        <w:t>Res = [</w:t>
-      </w:r>
-      <w:proofErr w:type="spellStart"/>
-      <w:r>
-        <w:rPr>
-          <w:rFonts w:ascii="Consolas" w:hAnsi="Consolas" w:cs="Consolas"/>
-          <w:bCs/>
-          <w:sz w:val="20"/>
-          <w:szCs w:val="20"/>
-          <w:lang w:val="en-US"/>
-        </w:rPr>
-        <w:t>Head|TailRes</w:t>
-      </w:r>
-      <w:proofErr w:type="spellEnd"/>
-      <w:r>
-        <w:rPr>
-          <w:rFonts w:ascii="Consolas" w:hAnsi="Consolas" w:cs="Consolas"/>
-          <w:bCs/>
-          <w:sz w:val="20"/>
-          <w:szCs w:val="20"/>
-          <w:lang w:val="en-US"/>
-        </w:rPr>
-        <w:t>].</w:t>
+        <w:t>Res = [Head|TailRes].</w:t>
       </w:r>
     </w:p>
     <w:p>
@@ -2511,72 +2049,7 @@
           <w:lang w:val="en-US"/>
         </w:rPr>
         <w:tab/>
-      </w:r>
-      <w:proofErr w:type="spellStart"/>
-      <w:r>
-        <w:rPr>
-          <w:rFonts w:ascii="Consolas" w:hAnsi="Consolas" w:cs="Consolas"/>
-          <w:bCs/>
-          <w:sz w:val="20"/>
-          <w:szCs w:val="20"/>
-          <w:lang w:val="en-US"/>
-        </w:rPr>
-        <w:t>get_more_than</w:t>
-      </w:r>
-      <w:proofErr w:type="spellEnd"/>
-      <w:r>
-        <w:rPr>
-          <w:rFonts w:ascii="Consolas" w:hAnsi="Consolas" w:cs="Consolas"/>
-          <w:bCs/>
-          <w:sz w:val="20"/>
-          <w:szCs w:val="20"/>
-          <w:lang w:val="en-US"/>
-        </w:rPr>
-        <w:t>([</w:t>
-      </w:r>
-      <w:proofErr w:type="spellStart"/>
-      <w:r>
-        <w:rPr>
-          <w:rFonts w:ascii="Consolas" w:hAnsi="Consolas" w:cs="Consolas"/>
-          <w:bCs/>
-          <w:sz w:val="20"/>
-          <w:szCs w:val="20"/>
-          <w:lang w:val="en-US"/>
-        </w:rPr>
-        <w:t>Head|Tail</w:t>
-      </w:r>
-      <w:proofErr w:type="spellEnd"/>
-      <w:r>
-        <w:rPr>
-          <w:rFonts w:ascii="Consolas" w:hAnsi="Consolas" w:cs="Consolas"/>
-          <w:bCs/>
-          <w:sz w:val="20"/>
-          <w:szCs w:val="20"/>
-          <w:lang w:val="en-US"/>
-        </w:rPr>
-        <w:t>], Num, Res</w:t>
-      </w:r>
-      <w:proofErr w:type="gramStart"/>
-      <w:r>
-        <w:rPr>
-          <w:rFonts w:ascii="Consolas" w:hAnsi="Consolas" w:cs="Consolas"/>
-          <w:bCs/>
-          <w:sz w:val="20"/>
-          <w:szCs w:val="20"/>
-          <w:lang w:val="en-US"/>
-        </w:rPr>
-        <w:t>) :</w:t>
-      </w:r>
-      <w:proofErr w:type="gramEnd"/>
-      <w:r>
-        <w:rPr>
-          <w:rFonts w:ascii="Consolas" w:hAnsi="Consolas" w:cs="Consolas"/>
-          <w:bCs/>
-          <w:sz w:val="20"/>
-          <w:szCs w:val="20"/>
-          <w:lang w:val="en-US"/>
-        </w:rPr>
-        <w:t>-</w:t>
+        <w:t>get_more_than([Head|Tail], Num, Res) :-</w:t>
       </w:r>
     </w:p>
     <w:p>
@@ -2620,49 +2093,15 @@
         </w:rPr>
         <w:t xml:space="preserve"> </w:t>
       </w:r>
-      <w:proofErr w:type="spellStart"/>
-      <w:r>
-        <w:rPr>
-          <w:rFonts w:ascii="Consolas" w:hAnsi="Consolas" w:cs="Consolas"/>
-          <w:bCs/>
-          <w:sz w:val="20"/>
-          <w:szCs w:val="20"/>
-          <w:lang w:val="en-US"/>
-        </w:rPr>
-        <w:t>get_more_</w:t>
-      </w:r>
-      <w:proofErr w:type="gramStart"/>
-      <w:r>
-        <w:rPr>
-          <w:rFonts w:ascii="Consolas" w:hAnsi="Consolas" w:cs="Consolas"/>
-          <w:bCs/>
-          <w:sz w:val="20"/>
-          <w:szCs w:val="20"/>
-          <w:lang w:val="en-US"/>
-        </w:rPr>
-        <w:t>than</w:t>
-      </w:r>
-      <w:proofErr w:type="spellEnd"/>
-      <w:r>
-        <w:rPr>
-          <w:rFonts w:ascii="Consolas" w:hAnsi="Consolas" w:cs="Consolas"/>
-          <w:bCs/>
-          <w:sz w:val="20"/>
-          <w:szCs w:val="20"/>
-          <w:lang w:val="en-US"/>
-        </w:rPr>
-        <w:t>(</w:t>
-      </w:r>
-      <w:proofErr w:type="gramEnd"/>
-      <w:r>
-        <w:rPr>
-          <w:rFonts w:ascii="Consolas" w:hAnsi="Consolas" w:cs="Consolas"/>
-          <w:bCs/>
-          <w:sz w:val="20"/>
-          <w:szCs w:val="20"/>
-          <w:lang w:val="en-US"/>
-        </w:rPr>
-        <w:t>Tail, Num, Res).</w:t>
+      <w:r>
+        <w:rPr>
+          <w:rFonts w:ascii="Consolas" w:hAnsi="Consolas" w:cs="Consolas"/>
+          <w:bCs/>
+          <w:sz w:val="20"/>
+          <w:szCs w:val="20"/>
+          <w:lang w:val="en-US"/>
+        </w:rPr>
+        <w:t>get_more_than(Tail, Num, Res).</w:t>
       </w:r>
     </w:p>
     <w:p>
@@ -2705,72 +2144,7 @@
           <w:lang w:val="en-US"/>
         </w:rPr>
         <w:tab/>
-      </w:r>
-      <w:proofErr w:type="spellStart"/>
-      <w:r>
-        <w:rPr>
-          <w:rFonts w:ascii="Consolas" w:hAnsi="Consolas" w:cs="Consolas"/>
-          <w:bCs/>
-          <w:sz w:val="20"/>
-          <w:szCs w:val="20"/>
-          <w:lang w:val="en-US"/>
-        </w:rPr>
-        <w:t>get_</w:t>
-      </w:r>
-      <w:proofErr w:type="gramStart"/>
-      <w:r>
-        <w:rPr>
-          <w:rFonts w:ascii="Consolas" w:hAnsi="Consolas" w:cs="Consolas"/>
-          <w:bCs/>
-          <w:sz w:val="20"/>
-          <w:szCs w:val="20"/>
-          <w:lang w:val="en-US"/>
-        </w:rPr>
-        <w:t>odd</w:t>
-      </w:r>
-      <w:proofErr w:type="spellEnd"/>
-      <w:r>
-        <w:rPr>
-          <w:rFonts w:ascii="Consolas" w:hAnsi="Consolas" w:cs="Consolas"/>
-          <w:bCs/>
-          <w:sz w:val="20"/>
-          <w:szCs w:val="20"/>
-          <w:lang w:val="en-US"/>
-        </w:rPr>
-        <w:t>(</w:t>
-      </w:r>
-      <w:proofErr w:type="gramEnd"/>
-      <w:r>
-        <w:rPr>
-          <w:rFonts w:ascii="Consolas" w:hAnsi="Consolas" w:cs="Consolas"/>
-          <w:bCs/>
-          <w:sz w:val="20"/>
-          <w:szCs w:val="20"/>
-          <w:lang w:val="en-US"/>
-        </w:rPr>
-        <w:t xml:space="preserve">List, Res) :- </w:t>
-      </w:r>
-      <w:proofErr w:type="spellStart"/>
-      <w:r>
-        <w:rPr>
-          <w:rFonts w:ascii="Consolas" w:hAnsi="Consolas" w:cs="Consolas"/>
-          <w:bCs/>
-          <w:sz w:val="20"/>
-          <w:szCs w:val="20"/>
-          <w:lang w:val="en-US"/>
-        </w:rPr>
-        <w:t>get_odd</w:t>
-      </w:r>
-      <w:proofErr w:type="spellEnd"/>
-      <w:r>
-        <w:rPr>
-          <w:rFonts w:ascii="Consolas" w:hAnsi="Consolas" w:cs="Consolas"/>
-          <w:bCs/>
-          <w:sz w:val="20"/>
-          <w:szCs w:val="20"/>
-          <w:lang w:val="en-US"/>
-        </w:rPr>
-        <w:t>(List, Res, 0).</w:t>
+        <w:t>get_odd(List, Res) :- get_odd(List, Res, 0).</w:t>
       </w:r>
     </w:p>
     <w:p>
@@ -2792,50 +2166,7 @@
           <w:lang w:val="en-US"/>
         </w:rPr>
         <w:tab/>
-      </w:r>
-      <w:proofErr w:type="spellStart"/>
-      <w:r>
-        <w:rPr>
-          <w:rFonts w:ascii="Consolas" w:hAnsi="Consolas" w:cs="Consolas"/>
-          <w:bCs/>
-          <w:sz w:val="20"/>
-          <w:szCs w:val="20"/>
-          <w:lang w:val="en-US"/>
-        </w:rPr>
-        <w:t>get_</w:t>
-      </w:r>
-      <w:proofErr w:type="gramStart"/>
-      <w:r>
-        <w:rPr>
-          <w:rFonts w:ascii="Consolas" w:hAnsi="Consolas" w:cs="Consolas"/>
-          <w:bCs/>
-          <w:sz w:val="20"/>
-          <w:szCs w:val="20"/>
-          <w:lang w:val="en-US"/>
-        </w:rPr>
-        <w:t>odd</w:t>
-      </w:r>
-      <w:proofErr w:type="spellEnd"/>
-      <w:r>
-        <w:rPr>
-          <w:rFonts w:ascii="Consolas" w:hAnsi="Consolas" w:cs="Consolas"/>
-          <w:bCs/>
-          <w:sz w:val="20"/>
-          <w:szCs w:val="20"/>
-          <w:lang w:val="en-US"/>
-        </w:rPr>
-        <w:t>(</w:t>
-      </w:r>
-      <w:proofErr w:type="gramEnd"/>
-      <w:r>
-        <w:rPr>
-          <w:rFonts w:ascii="Consolas" w:hAnsi="Consolas" w:cs="Consolas"/>
-          <w:bCs/>
-          <w:sz w:val="20"/>
-          <w:szCs w:val="20"/>
-          <w:lang w:val="en-US"/>
-        </w:rPr>
-        <w:t>[], [], _) :- !.</w:t>
+        <w:t>get_odd([], [], _) :- !.</w:t>
       </w:r>
     </w:p>
     <w:p>
@@ -2857,50 +2188,7 @@
           <w:lang w:val="en-US"/>
         </w:rPr>
         <w:tab/>
-      </w:r>
-      <w:proofErr w:type="spellStart"/>
-      <w:r>
-        <w:rPr>
-          <w:rFonts w:ascii="Consolas" w:hAnsi="Consolas" w:cs="Consolas"/>
-          <w:bCs/>
-          <w:sz w:val="20"/>
-          <w:szCs w:val="20"/>
-          <w:lang w:val="en-US"/>
-        </w:rPr>
-        <w:t>get_odd</w:t>
-      </w:r>
-      <w:proofErr w:type="spellEnd"/>
-      <w:r>
-        <w:rPr>
-          <w:rFonts w:ascii="Consolas" w:hAnsi="Consolas" w:cs="Consolas"/>
-          <w:bCs/>
-          <w:sz w:val="20"/>
-          <w:szCs w:val="20"/>
-          <w:lang w:val="en-US"/>
-        </w:rPr>
-        <w:t>([_|Tail], Res, Index</w:t>
-      </w:r>
-      <w:proofErr w:type="gramStart"/>
-      <w:r>
-        <w:rPr>
-          <w:rFonts w:ascii="Consolas" w:hAnsi="Consolas" w:cs="Consolas"/>
-          <w:bCs/>
-          <w:sz w:val="20"/>
-          <w:szCs w:val="20"/>
-          <w:lang w:val="en-US"/>
-        </w:rPr>
-        <w:t>) :</w:t>
-      </w:r>
-      <w:proofErr w:type="gramEnd"/>
-      <w:r>
-        <w:rPr>
-          <w:rFonts w:ascii="Consolas" w:hAnsi="Consolas" w:cs="Consolas"/>
-          <w:bCs/>
-          <w:sz w:val="20"/>
-          <w:szCs w:val="20"/>
-          <w:lang w:val="en-US"/>
-        </w:rPr>
-        <w:t xml:space="preserve">- </w:t>
+        <w:t xml:space="preserve">get_odd([_|Tail], Res, Index) :- </w:t>
       </w:r>
     </w:p>
     <w:p>
@@ -2944,27 +2232,15 @@
         </w:rPr>
         <w:t xml:space="preserve"> </w:t>
       </w:r>
-      <w:proofErr w:type="spellStart"/>
-      <w:r>
-        <w:rPr>
-          <w:rFonts w:ascii="Consolas" w:hAnsi="Consolas" w:cs="Consolas"/>
-          <w:bCs/>
-          <w:sz w:val="20"/>
-          <w:szCs w:val="20"/>
-          <w:lang w:val="en-US"/>
-        </w:rPr>
-        <w:t>NextIndex</w:t>
-      </w:r>
-      <w:proofErr w:type="spellEnd"/>
-      <w:r>
-        <w:rPr>
-          <w:rFonts w:ascii="Consolas" w:hAnsi="Consolas" w:cs="Consolas"/>
-          <w:bCs/>
-          <w:sz w:val="20"/>
-          <w:szCs w:val="20"/>
-          <w:lang w:val="en-US"/>
-        </w:rPr>
-        <w:t xml:space="preserve"> = Index + 1,</w:t>
+      <w:r>
+        <w:rPr>
+          <w:rFonts w:ascii="Consolas" w:hAnsi="Consolas" w:cs="Consolas"/>
+          <w:bCs/>
+          <w:sz w:val="20"/>
+          <w:szCs w:val="20"/>
+          <w:lang w:val="en-US"/>
+        </w:rPr>
+        <w:t>NextIndex = Index + 1,</w:t>
       </w:r>
     </w:p>
     <w:p>
@@ -2996,72 +2272,7 @@
           <w:lang w:val="en-US"/>
         </w:rPr>
         <w:tab/>
-      </w:r>
-      <w:proofErr w:type="spellStart"/>
-      <w:r>
-        <w:rPr>
-          <w:rFonts w:ascii="Consolas" w:hAnsi="Consolas" w:cs="Consolas"/>
-          <w:bCs/>
-          <w:sz w:val="20"/>
-          <w:szCs w:val="20"/>
-          <w:lang w:val="en-US"/>
-        </w:rPr>
-        <w:t>get_</w:t>
-      </w:r>
-      <w:proofErr w:type="gramStart"/>
-      <w:r>
-        <w:rPr>
-          <w:rFonts w:ascii="Consolas" w:hAnsi="Consolas" w:cs="Consolas"/>
-          <w:bCs/>
-          <w:sz w:val="20"/>
-          <w:szCs w:val="20"/>
-          <w:lang w:val="en-US"/>
-        </w:rPr>
-        <w:t>odd</w:t>
-      </w:r>
-      <w:proofErr w:type="spellEnd"/>
-      <w:r>
-        <w:rPr>
-          <w:rFonts w:ascii="Consolas" w:hAnsi="Consolas" w:cs="Consolas"/>
-          <w:bCs/>
-          <w:sz w:val="20"/>
-          <w:szCs w:val="20"/>
-          <w:lang w:val="en-US"/>
-        </w:rPr>
-        <w:t>(</w:t>
-      </w:r>
-      <w:proofErr w:type="gramEnd"/>
-      <w:r>
-        <w:rPr>
-          <w:rFonts w:ascii="Consolas" w:hAnsi="Consolas" w:cs="Consolas"/>
-          <w:bCs/>
-          <w:sz w:val="20"/>
-          <w:szCs w:val="20"/>
-          <w:lang w:val="en-US"/>
-        </w:rPr>
-        <w:t xml:space="preserve">Tail, Res, </w:t>
-      </w:r>
-      <w:proofErr w:type="spellStart"/>
-      <w:r>
-        <w:rPr>
-          <w:rFonts w:ascii="Consolas" w:hAnsi="Consolas" w:cs="Consolas"/>
-          <w:bCs/>
-          <w:sz w:val="20"/>
-          <w:szCs w:val="20"/>
-          <w:lang w:val="en-US"/>
-        </w:rPr>
-        <w:t>NextIndex</w:t>
-      </w:r>
-      <w:proofErr w:type="spellEnd"/>
-      <w:r>
-        <w:rPr>
-          <w:rFonts w:ascii="Consolas" w:hAnsi="Consolas" w:cs="Consolas"/>
-          <w:bCs/>
-          <w:sz w:val="20"/>
-          <w:szCs w:val="20"/>
-          <w:lang w:val="en-US"/>
-        </w:rPr>
-        <w:t>).</w:t>
+        <w:t>get_odd(Tail, Res, NextIndex).</w:t>
       </w:r>
     </w:p>
     <w:p>
@@ -3083,72 +2294,7 @@
           <w:lang w:val="en-US"/>
         </w:rPr>
         <w:tab/>
-      </w:r>
-      <w:proofErr w:type="spellStart"/>
-      <w:r>
-        <w:rPr>
-          <w:rFonts w:ascii="Consolas" w:hAnsi="Consolas" w:cs="Consolas"/>
-          <w:bCs/>
-          <w:sz w:val="20"/>
-          <w:szCs w:val="20"/>
-          <w:lang w:val="en-US"/>
-        </w:rPr>
-        <w:t>get_odd</w:t>
-      </w:r>
-      <w:proofErr w:type="spellEnd"/>
-      <w:r>
-        <w:rPr>
-          <w:rFonts w:ascii="Consolas" w:hAnsi="Consolas" w:cs="Consolas"/>
-          <w:bCs/>
-          <w:sz w:val="20"/>
-          <w:szCs w:val="20"/>
-          <w:lang w:val="en-US"/>
-        </w:rPr>
-        <w:t>([</w:t>
-      </w:r>
-      <w:proofErr w:type="spellStart"/>
-      <w:r>
-        <w:rPr>
-          <w:rFonts w:ascii="Consolas" w:hAnsi="Consolas" w:cs="Consolas"/>
-          <w:bCs/>
-          <w:sz w:val="20"/>
-          <w:szCs w:val="20"/>
-          <w:lang w:val="en-US"/>
-        </w:rPr>
-        <w:t>Head|Tail</w:t>
-      </w:r>
-      <w:proofErr w:type="spellEnd"/>
-      <w:r>
-        <w:rPr>
-          <w:rFonts w:ascii="Consolas" w:hAnsi="Consolas" w:cs="Consolas"/>
-          <w:bCs/>
-          <w:sz w:val="20"/>
-          <w:szCs w:val="20"/>
-          <w:lang w:val="en-US"/>
-        </w:rPr>
-        <w:t>], Res, Index</w:t>
-      </w:r>
-      <w:proofErr w:type="gramStart"/>
-      <w:r>
-        <w:rPr>
-          <w:rFonts w:ascii="Consolas" w:hAnsi="Consolas" w:cs="Consolas"/>
-          <w:bCs/>
-          <w:sz w:val="20"/>
-          <w:szCs w:val="20"/>
-          <w:lang w:val="en-US"/>
-        </w:rPr>
-        <w:t>) :</w:t>
-      </w:r>
-      <w:proofErr w:type="gramEnd"/>
-      <w:r>
-        <w:rPr>
-          <w:rFonts w:ascii="Consolas" w:hAnsi="Consolas" w:cs="Consolas"/>
-          <w:bCs/>
-          <w:sz w:val="20"/>
-          <w:szCs w:val="20"/>
-          <w:lang w:val="en-US"/>
-        </w:rPr>
-        <w:t>-</w:t>
+        <w:t>get_odd([Head|Tail], Res, Index) :-</w:t>
       </w:r>
     </w:p>
     <w:p>
@@ -3192,27 +2338,15 @@
         </w:rPr>
         <w:t xml:space="preserve">, </w:t>
       </w:r>
-      <w:proofErr w:type="spellStart"/>
-      <w:r>
-        <w:rPr>
-          <w:rFonts w:ascii="Consolas" w:hAnsi="Consolas" w:cs="Consolas"/>
-          <w:bCs/>
-          <w:sz w:val="20"/>
-          <w:szCs w:val="20"/>
-          <w:lang w:val="en-US"/>
-        </w:rPr>
-        <w:t>NextIndex</w:t>
-      </w:r>
-      <w:proofErr w:type="spellEnd"/>
-      <w:r>
-        <w:rPr>
-          <w:rFonts w:ascii="Consolas" w:hAnsi="Consolas" w:cs="Consolas"/>
-          <w:bCs/>
-          <w:sz w:val="20"/>
-          <w:szCs w:val="20"/>
-          <w:lang w:val="en-US"/>
-        </w:rPr>
-        <w:t xml:space="preserve"> = Index + 1,</w:t>
+      <w:r>
+        <w:rPr>
+          <w:rFonts w:ascii="Consolas" w:hAnsi="Consolas" w:cs="Consolas"/>
+          <w:bCs/>
+          <w:sz w:val="20"/>
+          <w:szCs w:val="20"/>
+          <w:lang w:val="en-US"/>
+        </w:rPr>
+        <w:t>NextIndex = Index + 1,</w:t>
       </w:r>
     </w:p>
     <w:p>
@@ -3244,94 +2378,7 @@
           <w:lang w:val="en-US"/>
         </w:rPr>
         <w:tab/>
-      </w:r>
-      <w:proofErr w:type="spellStart"/>
-      <w:r>
-        <w:rPr>
-          <w:rFonts w:ascii="Consolas" w:hAnsi="Consolas" w:cs="Consolas"/>
-          <w:bCs/>
-          <w:sz w:val="20"/>
-          <w:szCs w:val="20"/>
-          <w:lang w:val="en-US"/>
-        </w:rPr>
-        <w:t>get_</w:t>
-      </w:r>
-      <w:proofErr w:type="gramStart"/>
-      <w:r>
-        <w:rPr>
-          <w:rFonts w:ascii="Consolas" w:hAnsi="Consolas" w:cs="Consolas"/>
-          <w:bCs/>
-          <w:sz w:val="20"/>
-          <w:szCs w:val="20"/>
-          <w:lang w:val="en-US"/>
-        </w:rPr>
-        <w:t>odd</w:t>
-      </w:r>
-      <w:proofErr w:type="spellEnd"/>
-      <w:r>
-        <w:rPr>
-          <w:rFonts w:ascii="Consolas" w:hAnsi="Consolas" w:cs="Consolas"/>
-          <w:bCs/>
-          <w:sz w:val="20"/>
-          <w:szCs w:val="20"/>
-          <w:lang w:val="en-US"/>
-        </w:rPr>
-        <w:t>(</w:t>
-      </w:r>
-      <w:proofErr w:type="gramEnd"/>
-      <w:r>
-        <w:rPr>
-          <w:rFonts w:ascii="Consolas" w:hAnsi="Consolas" w:cs="Consolas"/>
-          <w:bCs/>
-          <w:sz w:val="20"/>
-          <w:szCs w:val="20"/>
-          <w:lang w:val="en-US"/>
-        </w:rPr>
-        <w:t xml:space="preserve">Tail, </w:t>
-      </w:r>
-      <w:proofErr w:type="spellStart"/>
-      <w:r>
-        <w:rPr>
-          <w:rFonts w:ascii="Consolas" w:hAnsi="Consolas" w:cs="Consolas"/>
-          <w:bCs/>
-          <w:sz w:val="20"/>
-          <w:szCs w:val="20"/>
-          <w:lang w:val="en-US"/>
-        </w:rPr>
-        <w:t>TailRes</w:t>
-      </w:r>
-      <w:proofErr w:type="spellEnd"/>
-      <w:r>
-        <w:rPr>
-          <w:rFonts w:ascii="Consolas" w:hAnsi="Consolas" w:cs="Consolas"/>
-          <w:bCs/>
-          <w:sz w:val="20"/>
-          <w:szCs w:val="20"/>
-          <w:lang w:val="en-US"/>
-        </w:rPr>
-        <w:t xml:space="preserve">, </w:t>
-      </w:r>
-      <w:proofErr w:type="spellStart"/>
-      <w:r>
-        <w:rPr>
-          <w:rFonts w:ascii="Consolas" w:hAnsi="Consolas" w:cs="Consolas"/>
-          <w:bCs/>
-          <w:sz w:val="20"/>
-          <w:szCs w:val="20"/>
-          <w:lang w:val="en-US"/>
-        </w:rPr>
-        <w:t>NextIndex</w:t>
-      </w:r>
-      <w:proofErr w:type="spellEnd"/>
-      <w:r>
-        <w:rPr>
-          <w:rFonts w:ascii="Consolas" w:hAnsi="Consolas" w:cs="Consolas"/>
-          <w:bCs/>
-          <w:sz w:val="20"/>
-          <w:szCs w:val="20"/>
-          <w:lang w:val="en-US"/>
-        </w:rPr>
-        <w:t>),</w:t>
+        <w:t>get_odd(Tail, TailRes, NextIndex),</w:t>
       </w:r>
     </w:p>
     <w:p>
@@ -3363,29 +2410,7 @@
           <w:lang w:val="en-US"/>
         </w:rPr>
         <w:tab/>
-        <w:t>Res = [</w:t>
-      </w:r>
-      <w:proofErr w:type="spellStart"/>
-      <w:r>
-        <w:rPr>
-          <w:rFonts w:ascii="Consolas" w:hAnsi="Consolas" w:cs="Consolas"/>
-          <w:bCs/>
-          <w:sz w:val="20"/>
-          <w:szCs w:val="20"/>
-          <w:lang w:val="en-US"/>
-        </w:rPr>
-        <w:t>Head|TailRes</w:t>
-      </w:r>
-      <w:proofErr w:type="spellEnd"/>
-      <w:r>
-        <w:rPr>
-          <w:rFonts w:ascii="Consolas" w:hAnsi="Consolas" w:cs="Consolas"/>
-          <w:bCs/>
-          <w:sz w:val="20"/>
-          <w:szCs w:val="20"/>
-          <w:lang w:val="en-US"/>
-        </w:rPr>
-        <w:t>].</w:t>
+        <w:t>Res = [Head|TailRes].</w:t>
       </w:r>
     </w:p>
     <w:p>
@@ -3418,28 +2443,7 @@
           <w:lang w:val="en-US"/>
         </w:rPr>
         <w:tab/>
-      </w:r>
-      <w:proofErr w:type="gramStart"/>
-      <w:r>
-        <w:rPr>
-          <w:rFonts w:ascii="Consolas" w:hAnsi="Consolas" w:cs="Consolas"/>
-          <w:bCs/>
-          <w:sz w:val="20"/>
-          <w:szCs w:val="20"/>
-          <w:lang w:val="en-US"/>
-        </w:rPr>
-        <w:t>remove(</w:t>
-      </w:r>
-      <w:proofErr w:type="gramEnd"/>
-      <w:r>
-        <w:rPr>
-          <w:rFonts w:ascii="Consolas" w:hAnsi="Consolas" w:cs="Consolas"/>
-          <w:bCs/>
-          <w:sz w:val="20"/>
-          <w:szCs w:val="20"/>
-          <w:lang w:val="en-US"/>
-        </w:rPr>
-        <w:t>[], _, []) :- !.</w:t>
+        <w:t>remove([], _, []) :- !.</w:t>
       </w:r>
     </w:p>
     <w:p>
@@ -3461,51 +2465,7 @@
           <w:lang w:val="en-US"/>
         </w:rPr>
         <w:tab/>
-        <w:t>remove([</w:t>
-      </w:r>
-      <w:proofErr w:type="spellStart"/>
-      <w:r>
-        <w:rPr>
-          <w:rFonts w:ascii="Consolas" w:hAnsi="Consolas" w:cs="Consolas"/>
-          <w:bCs/>
-          <w:sz w:val="20"/>
-          <w:szCs w:val="20"/>
-          <w:lang w:val="en-US"/>
-        </w:rPr>
-        <w:t>Head|Tail</w:t>
-      </w:r>
-      <w:proofErr w:type="spellEnd"/>
-      <w:r>
-        <w:rPr>
-          <w:rFonts w:ascii="Consolas" w:hAnsi="Consolas" w:cs="Consolas"/>
-          <w:bCs/>
-          <w:sz w:val="20"/>
-          <w:szCs w:val="20"/>
-          <w:lang w:val="en-US"/>
-        </w:rPr>
-        <w:t>], Num, Res</w:t>
-      </w:r>
-      <w:proofErr w:type="gramStart"/>
-      <w:r>
-        <w:rPr>
-          <w:rFonts w:ascii="Consolas" w:hAnsi="Consolas" w:cs="Consolas"/>
-          <w:bCs/>
-          <w:sz w:val="20"/>
-          <w:szCs w:val="20"/>
-          <w:lang w:val="en-US"/>
-        </w:rPr>
-        <w:t>) :</w:t>
-      </w:r>
-      <w:proofErr w:type="gramEnd"/>
-      <w:r>
-        <w:rPr>
-          <w:rFonts w:ascii="Consolas" w:hAnsi="Consolas" w:cs="Consolas"/>
-          <w:bCs/>
-          <w:sz w:val="20"/>
-          <w:szCs w:val="20"/>
-          <w:lang w:val="en-US"/>
-        </w:rPr>
-        <w:t>-</w:t>
+        <w:t>remove([Head|Tail], Num, Res) :-</w:t>
       </w:r>
     </w:p>
     <w:p>
@@ -3557,29 +2517,7 @@
           <w:szCs w:val="20"/>
           <w:lang w:val="en-US"/>
         </w:rPr>
-        <w:t>Res = Tail</w:t>
-      </w:r>
-      <w:proofErr w:type="gramStart"/>
-      <w:r>
-        <w:rPr>
-          <w:rFonts w:ascii="Consolas" w:hAnsi="Consolas" w:cs="Consolas"/>
-          <w:bCs/>
-          <w:sz w:val="20"/>
-          <w:szCs w:val="20"/>
-          <w:lang w:val="en-US"/>
-        </w:rPr>
-        <w:t>, !</w:t>
-      </w:r>
-      <w:proofErr w:type="gramEnd"/>
-      <w:r>
-        <w:rPr>
-          <w:rFonts w:ascii="Consolas" w:hAnsi="Consolas" w:cs="Consolas"/>
-          <w:bCs/>
-          <w:sz w:val="20"/>
-          <w:szCs w:val="20"/>
-          <w:lang w:val="en-US"/>
-        </w:rPr>
-        <w:t>.</w:t>
+        <w:t>Res = Tail, !.</w:t>
       </w:r>
     </w:p>
     <w:p>
@@ -3601,51 +2539,7 @@
           <w:lang w:val="en-US"/>
         </w:rPr>
         <w:tab/>
-        <w:t>remove([</w:t>
-      </w:r>
-      <w:proofErr w:type="spellStart"/>
-      <w:r>
-        <w:rPr>
-          <w:rFonts w:ascii="Consolas" w:hAnsi="Consolas" w:cs="Consolas"/>
-          <w:bCs/>
-          <w:sz w:val="20"/>
-          <w:szCs w:val="20"/>
-          <w:lang w:val="en-US"/>
-        </w:rPr>
-        <w:t>Head|Tail</w:t>
-      </w:r>
-      <w:proofErr w:type="spellEnd"/>
-      <w:r>
-        <w:rPr>
-          <w:rFonts w:ascii="Consolas" w:hAnsi="Consolas" w:cs="Consolas"/>
-          <w:bCs/>
-          <w:sz w:val="20"/>
-          <w:szCs w:val="20"/>
-          <w:lang w:val="en-US"/>
-        </w:rPr>
-        <w:t>], Num, Res</w:t>
-      </w:r>
-      <w:proofErr w:type="gramStart"/>
-      <w:r>
-        <w:rPr>
-          <w:rFonts w:ascii="Consolas" w:hAnsi="Consolas" w:cs="Consolas"/>
-          <w:bCs/>
-          <w:sz w:val="20"/>
-          <w:szCs w:val="20"/>
-          <w:lang w:val="en-US"/>
-        </w:rPr>
-        <w:t>) :</w:t>
-      </w:r>
-      <w:proofErr w:type="gramEnd"/>
-      <w:r>
-        <w:rPr>
-          <w:rFonts w:ascii="Consolas" w:hAnsi="Consolas" w:cs="Consolas"/>
-          <w:bCs/>
-          <w:sz w:val="20"/>
-          <w:szCs w:val="20"/>
-          <w:lang w:val="en-US"/>
-        </w:rPr>
-        <w:t>-</w:t>
+        <w:t>remove([Head|Tail], Num, Res) :-</w:t>
       </w:r>
     </w:p>
     <w:p>
@@ -3689,49 +2583,15 @@
         </w:rPr>
         <w:t xml:space="preserve"> </w:t>
       </w:r>
-      <w:proofErr w:type="gramStart"/>
-      <w:r>
-        <w:rPr>
-          <w:rFonts w:ascii="Consolas" w:hAnsi="Consolas" w:cs="Consolas"/>
-          <w:bCs/>
-          <w:sz w:val="20"/>
-          <w:szCs w:val="20"/>
-          <w:lang w:val="en-US"/>
-        </w:rPr>
-        <w:t>remove(</w:t>
-      </w:r>
-      <w:proofErr w:type="gramEnd"/>
-      <w:r>
-        <w:rPr>
-          <w:rFonts w:ascii="Consolas" w:hAnsi="Consolas" w:cs="Consolas"/>
-          <w:bCs/>
-          <w:sz w:val="20"/>
-          <w:szCs w:val="20"/>
-          <w:lang w:val="en-US"/>
-        </w:rPr>
-        <w:t xml:space="preserve">Tail, Num, </w:t>
-      </w:r>
-      <w:proofErr w:type="spellStart"/>
-      <w:r>
-        <w:rPr>
-          <w:rFonts w:ascii="Consolas" w:hAnsi="Consolas" w:cs="Consolas"/>
-          <w:bCs/>
-          <w:sz w:val="20"/>
-          <w:szCs w:val="20"/>
-          <w:lang w:val="en-US"/>
-        </w:rPr>
-        <w:t>TailRes</w:t>
-      </w:r>
-      <w:proofErr w:type="spellEnd"/>
-      <w:r>
-        <w:rPr>
-          <w:rFonts w:ascii="Consolas" w:hAnsi="Consolas" w:cs="Consolas"/>
-          <w:bCs/>
-          <w:sz w:val="20"/>
-          <w:szCs w:val="20"/>
-          <w:lang w:val="en-US"/>
-        </w:rPr>
-        <w:t>),</w:t>
+      <w:r>
+        <w:rPr>
+          <w:rFonts w:ascii="Consolas" w:hAnsi="Consolas" w:cs="Consolas"/>
+          <w:bCs/>
+          <w:sz w:val="20"/>
+          <w:szCs w:val="20"/>
+          <w:lang w:val="en-US"/>
+        </w:rPr>
+        <w:t>remove(Tail, Num, TailRes),</w:t>
       </w:r>
     </w:p>
     <w:p>
@@ -3763,29 +2623,7 @@
           <w:lang w:val="en-US"/>
         </w:rPr>
         <w:tab/>
-        <w:t>Res = [</w:t>
-      </w:r>
-      <w:proofErr w:type="spellStart"/>
-      <w:r>
-        <w:rPr>
-          <w:rFonts w:ascii="Consolas" w:hAnsi="Consolas" w:cs="Consolas"/>
-          <w:bCs/>
-          <w:sz w:val="20"/>
-          <w:szCs w:val="20"/>
-          <w:lang w:val="en-US"/>
-        </w:rPr>
-        <w:t>Head|TailRes</w:t>
-      </w:r>
-      <w:proofErr w:type="spellEnd"/>
-      <w:r>
-        <w:rPr>
-          <w:rFonts w:ascii="Consolas" w:hAnsi="Consolas" w:cs="Consolas"/>
-          <w:bCs/>
-          <w:sz w:val="20"/>
-          <w:szCs w:val="20"/>
-          <w:lang w:val="en-US"/>
-        </w:rPr>
-        <w:t>].</w:t>
+        <w:t>Res = [Head|TailRes].</w:t>
       </w:r>
     </w:p>
     <w:p>
@@ -3828,50 +2666,7 @@
           <w:lang w:val="en-US"/>
         </w:rPr>
         <w:tab/>
-      </w:r>
-      <w:proofErr w:type="spellStart"/>
-      <w:r>
-        <w:rPr>
-          <w:rFonts w:ascii="Consolas" w:hAnsi="Consolas" w:cs="Consolas"/>
-          <w:bCs/>
-          <w:sz w:val="20"/>
-          <w:szCs w:val="20"/>
-          <w:lang w:val="en-US"/>
-        </w:rPr>
-        <w:t>remove_</w:t>
-      </w:r>
-      <w:proofErr w:type="gramStart"/>
-      <w:r>
-        <w:rPr>
-          <w:rFonts w:ascii="Consolas" w:hAnsi="Consolas" w:cs="Consolas"/>
-          <w:bCs/>
-          <w:sz w:val="20"/>
-          <w:szCs w:val="20"/>
-          <w:lang w:val="en-US"/>
-        </w:rPr>
-        <w:t>all</w:t>
-      </w:r>
-      <w:proofErr w:type="spellEnd"/>
-      <w:r>
-        <w:rPr>
-          <w:rFonts w:ascii="Consolas" w:hAnsi="Consolas" w:cs="Consolas"/>
-          <w:bCs/>
-          <w:sz w:val="20"/>
-          <w:szCs w:val="20"/>
-          <w:lang w:val="en-US"/>
-        </w:rPr>
-        <w:t>(</w:t>
-      </w:r>
-      <w:proofErr w:type="gramEnd"/>
-      <w:r>
-        <w:rPr>
-          <w:rFonts w:ascii="Consolas" w:hAnsi="Consolas" w:cs="Consolas"/>
-          <w:bCs/>
-          <w:sz w:val="20"/>
-          <w:szCs w:val="20"/>
-          <w:lang w:val="en-US"/>
-        </w:rPr>
-        <w:t>[], _, []) :- !.</w:t>
+        <w:t>remove_all([], _, []) :- !.</w:t>
       </w:r>
     </w:p>
     <w:p>
@@ -3893,72 +2688,7 @@
           <w:lang w:val="en-US"/>
         </w:rPr>
         <w:tab/>
-      </w:r>
-      <w:proofErr w:type="spellStart"/>
-      <w:r>
-        <w:rPr>
-          <w:rFonts w:ascii="Consolas" w:hAnsi="Consolas" w:cs="Consolas"/>
-          <w:bCs/>
-          <w:sz w:val="20"/>
-          <w:szCs w:val="20"/>
-          <w:lang w:val="en-US"/>
-        </w:rPr>
-        <w:t>remove_all</w:t>
-      </w:r>
-      <w:proofErr w:type="spellEnd"/>
-      <w:r>
-        <w:rPr>
-          <w:rFonts w:ascii="Consolas" w:hAnsi="Consolas" w:cs="Consolas"/>
-          <w:bCs/>
-          <w:sz w:val="20"/>
-          <w:szCs w:val="20"/>
-          <w:lang w:val="en-US"/>
-        </w:rPr>
-        <w:t>([</w:t>
-      </w:r>
-      <w:proofErr w:type="spellStart"/>
-      <w:r>
-        <w:rPr>
-          <w:rFonts w:ascii="Consolas" w:hAnsi="Consolas" w:cs="Consolas"/>
-          <w:bCs/>
-          <w:sz w:val="20"/>
-          <w:szCs w:val="20"/>
-          <w:lang w:val="en-US"/>
-        </w:rPr>
-        <w:t>Head|Tail</w:t>
-      </w:r>
-      <w:proofErr w:type="spellEnd"/>
-      <w:r>
-        <w:rPr>
-          <w:rFonts w:ascii="Consolas" w:hAnsi="Consolas" w:cs="Consolas"/>
-          <w:bCs/>
-          <w:sz w:val="20"/>
-          <w:szCs w:val="20"/>
-          <w:lang w:val="en-US"/>
-        </w:rPr>
-        <w:t>], Num, Res</w:t>
-      </w:r>
-      <w:proofErr w:type="gramStart"/>
-      <w:r>
-        <w:rPr>
-          <w:rFonts w:ascii="Consolas" w:hAnsi="Consolas" w:cs="Consolas"/>
-          <w:bCs/>
-          <w:sz w:val="20"/>
-          <w:szCs w:val="20"/>
-          <w:lang w:val="en-US"/>
-        </w:rPr>
-        <w:t>) :</w:t>
-      </w:r>
-      <w:proofErr w:type="gramEnd"/>
-      <w:r>
-        <w:rPr>
-          <w:rFonts w:ascii="Consolas" w:hAnsi="Consolas" w:cs="Consolas"/>
-          <w:bCs/>
-          <w:sz w:val="20"/>
-          <w:szCs w:val="20"/>
-          <w:lang w:val="en-US"/>
-        </w:rPr>
-        <w:t>-</w:t>
+        <w:t>remove_all([Head|Tail], Num, Res) :-</w:t>
       </w:r>
     </w:p>
     <w:p>
@@ -4002,49 +2732,15 @@
         </w:rPr>
         <w:t xml:space="preserve"> </w:t>
       </w:r>
-      <w:proofErr w:type="spellStart"/>
-      <w:r>
-        <w:rPr>
-          <w:rFonts w:ascii="Consolas" w:hAnsi="Consolas" w:cs="Consolas"/>
-          <w:bCs/>
-          <w:sz w:val="20"/>
-          <w:szCs w:val="20"/>
-          <w:lang w:val="en-US"/>
-        </w:rPr>
-        <w:t>remove_</w:t>
-      </w:r>
-      <w:proofErr w:type="gramStart"/>
-      <w:r>
-        <w:rPr>
-          <w:rFonts w:ascii="Consolas" w:hAnsi="Consolas" w:cs="Consolas"/>
-          <w:bCs/>
-          <w:sz w:val="20"/>
-          <w:szCs w:val="20"/>
-          <w:lang w:val="en-US"/>
-        </w:rPr>
-        <w:t>all</w:t>
-      </w:r>
-      <w:proofErr w:type="spellEnd"/>
-      <w:r>
-        <w:rPr>
-          <w:rFonts w:ascii="Consolas" w:hAnsi="Consolas" w:cs="Consolas"/>
-          <w:bCs/>
-          <w:sz w:val="20"/>
-          <w:szCs w:val="20"/>
-          <w:lang w:val="en-US"/>
-        </w:rPr>
-        <w:t>(</w:t>
-      </w:r>
-      <w:proofErr w:type="gramEnd"/>
-      <w:r>
-        <w:rPr>
-          <w:rFonts w:ascii="Consolas" w:hAnsi="Consolas" w:cs="Consolas"/>
-          <w:bCs/>
-          <w:sz w:val="20"/>
-          <w:szCs w:val="20"/>
-          <w:lang w:val="en-US"/>
-        </w:rPr>
-        <w:t>Tail, Num, Res).</w:t>
+      <w:r>
+        <w:rPr>
+          <w:rFonts w:ascii="Consolas" w:hAnsi="Consolas" w:cs="Consolas"/>
+          <w:bCs/>
+          <w:sz w:val="20"/>
+          <w:szCs w:val="20"/>
+          <w:lang w:val="en-US"/>
+        </w:rPr>
+        <w:t>remove_all(Tail, Num, Res).</w:t>
       </w:r>
     </w:p>
     <w:p>
@@ -4066,72 +2762,7 @@
           <w:lang w:val="en-US"/>
         </w:rPr>
         <w:tab/>
-      </w:r>
-      <w:proofErr w:type="spellStart"/>
-      <w:r>
-        <w:rPr>
-          <w:rFonts w:ascii="Consolas" w:hAnsi="Consolas" w:cs="Consolas"/>
-          <w:bCs/>
-          <w:sz w:val="20"/>
-          <w:szCs w:val="20"/>
-          <w:lang w:val="en-US"/>
-        </w:rPr>
-        <w:t>remove_all</w:t>
-      </w:r>
-      <w:proofErr w:type="spellEnd"/>
-      <w:r>
-        <w:rPr>
-          <w:rFonts w:ascii="Consolas" w:hAnsi="Consolas" w:cs="Consolas"/>
-          <w:bCs/>
-          <w:sz w:val="20"/>
-          <w:szCs w:val="20"/>
-          <w:lang w:val="en-US"/>
-        </w:rPr>
-        <w:t>([</w:t>
-      </w:r>
-      <w:proofErr w:type="spellStart"/>
-      <w:r>
-        <w:rPr>
-          <w:rFonts w:ascii="Consolas" w:hAnsi="Consolas" w:cs="Consolas"/>
-          <w:bCs/>
-          <w:sz w:val="20"/>
-          <w:szCs w:val="20"/>
-          <w:lang w:val="en-US"/>
-        </w:rPr>
-        <w:t>Head|Tail</w:t>
-      </w:r>
-      <w:proofErr w:type="spellEnd"/>
-      <w:r>
-        <w:rPr>
-          <w:rFonts w:ascii="Consolas" w:hAnsi="Consolas" w:cs="Consolas"/>
-          <w:bCs/>
-          <w:sz w:val="20"/>
-          <w:szCs w:val="20"/>
-          <w:lang w:val="en-US"/>
-        </w:rPr>
-        <w:t>], Num, Res</w:t>
-      </w:r>
-      <w:proofErr w:type="gramStart"/>
-      <w:r>
-        <w:rPr>
-          <w:rFonts w:ascii="Consolas" w:hAnsi="Consolas" w:cs="Consolas"/>
-          <w:bCs/>
-          <w:sz w:val="20"/>
-          <w:szCs w:val="20"/>
-          <w:lang w:val="en-US"/>
-        </w:rPr>
-        <w:t>) :</w:t>
-      </w:r>
-      <w:proofErr w:type="gramEnd"/>
-      <w:r>
-        <w:rPr>
-          <w:rFonts w:ascii="Consolas" w:hAnsi="Consolas" w:cs="Consolas"/>
-          <w:bCs/>
-          <w:sz w:val="20"/>
-          <w:szCs w:val="20"/>
-          <w:lang w:val="en-US"/>
-        </w:rPr>
-        <w:t>-</w:t>
+        <w:t>remove_all([Head|Tail], Num, Res) :-</w:t>
       </w:r>
     </w:p>
     <w:p>
@@ -4175,71 +2806,15 @@
         </w:rPr>
         <w:t xml:space="preserve"> </w:t>
       </w:r>
-      <w:proofErr w:type="spellStart"/>
-      <w:r>
-        <w:rPr>
-          <w:rFonts w:ascii="Consolas" w:hAnsi="Consolas" w:cs="Consolas"/>
-          <w:bCs/>
-          <w:sz w:val="20"/>
-          <w:szCs w:val="20"/>
-          <w:lang w:val="en-US"/>
-        </w:rPr>
-        <w:t>remove_</w:t>
-      </w:r>
-      <w:proofErr w:type="gramStart"/>
-      <w:r>
-        <w:rPr>
-          <w:rFonts w:ascii="Consolas" w:hAnsi="Consolas" w:cs="Consolas"/>
-          <w:bCs/>
-          <w:sz w:val="20"/>
-          <w:szCs w:val="20"/>
-          <w:lang w:val="en-US"/>
-        </w:rPr>
-        <w:t>all</w:t>
-      </w:r>
-      <w:proofErr w:type="spellEnd"/>
-      <w:r>
-        <w:rPr>
-          <w:rFonts w:ascii="Consolas" w:hAnsi="Consolas" w:cs="Consolas"/>
-          <w:bCs/>
-          <w:sz w:val="20"/>
-          <w:szCs w:val="20"/>
-          <w:lang w:val="en-US"/>
-        </w:rPr>
-        <w:t>(</w:t>
-      </w:r>
-      <w:proofErr w:type="gramEnd"/>
-      <w:r>
-        <w:rPr>
-          <w:rFonts w:ascii="Consolas" w:hAnsi="Consolas" w:cs="Consolas"/>
-          <w:bCs/>
-          <w:sz w:val="20"/>
-          <w:szCs w:val="20"/>
-          <w:lang w:val="en-US"/>
-        </w:rPr>
-        <w:t xml:space="preserve">Tail, Num, </w:t>
-      </w:r>
-      <w:proofErr w:type="spellStart"/>
-      <w:r>
-        <w:rPr>
-          <w:rFonts w:ascii="Consolas" w:hAnsi="Consolas" w:cs="Consolas"/>
-          <w:bCs/>
-          <w:sz w:val="20"/>
-          <w:szCs w:val="20"/>
-          <w:lang w:val="en-US"/>
-        </w:rPr>
-        <w:t>TailRes</w:t>
-      </w:r>
-      <w:proofErr w:type="spellEnd"/>
-      <w:r>
-        <w:rPr>
-          <w:rFonts w:ascii="Consolas" w:hAnsi="Consolas" w:cs="Consolas"/>
-          <w:bCs/>
-          <w:sz w:val="20"/>
-          <w:szCs w:val="20"/>
-          <w:lang w:val="en-US"/>
-        </w:rPr>
-        <w:t>),</w:t>
+      <w:r>
+        <w:rPr>
+          <w:rFonts w:ascii="Consolas" w:hAnsi="Consolas" w:cs="Consolas"/>
+          <w:bCs/>
+          <w:sz w:val="20"/>
+          <w:szCs w:val="20"/>
+          <w:lang w:val="en-US"/>
+        </w:rPr>
+        <w:t>remove_all(Tail, Num, TailRes),</w:t>
       </w:r>
     </w:p>
     <w:p>
@@ -4271,29 +2846,7 @@
           <w:lang w:val="en-US"/>
         </w:rPr>
         <w:tab/>
-        <w:t>Res = [</w:t>
-      </w:r>
-      <w:proofErr w:type="spellStart"/>
-      <w:r>
-        <w:rPr>
-          <w:rFonts w:ascii="Consolas" w:hAnsi="Consolas" w:cs="Consolas"/>
-          <w:bCs/>
-          <w:sz w:val="20"/>
-          <w:szCs w:val="20"/>
-          <w:lang w:val="en-US"/>
-        </w:rPr>
-        <w:t>Head|TailRes</w:t>
-      </w:r>
-      <w:proofErr w:type="spellEnd"/>
-      <w:r>
-        <w:rPr>
-          <w:rFonts w:ascii="Consolas" w:hAnsi="Consolas" w:cs="Consolas"/>
-          <w:bCs/>
-          <w:sz w:val="20"/>
-          <w:szCs w:val="20"/>
-          <w:lang w:val="en-US"/>
-        </w:rPr>
-        <w:t>].</w:t>
+        <w:t>Res = [Head|TailRes].</w:t>
       </w:r>
     </w:p>
     <w:p>
@@ -4336,28 +2889,7 @@
           <w:lang w:val="en-US"/>
         </w:rPr>
         <w:tab/>
-      </w:r>
-      <w:proofErr w:type="gramStart"/>
-      <w:r>
-        <w:rPr>
-          <w:rFonts w:ascii="Consolas" w:hAnsi="Consolas" w:cs="Consolas"/>
-          <w:bCs/>
-          <w:sz w:val="20"/>
-          <w:szCs w:val="20"/>
-          <w:lang w:val="en-US"/>
-        </w:rPr>
-        <w:t>set(</w:t>
-      </w:r>
-      <w:proofErr w:type="gramEnd"/>
-      <w:r>
-        <w:rPr>
-          <w:rFonts w:ascii="Consolas" w:hAnsi="Consolas" w:cs="Consolas"/>
-          <w:bCs/>
-          <w:sz w:val="20"/>
-          <w:szCs w:val="20"/>
-          <w:lang w:val="en-US"/>
-        </w:rPr>
-        <w:t>[], []) :- !.</w:t>
+        <w:t>set([], []) :- !.</w:t>
       </w:r>
     </w:p>
     <w:p>
@@ -4379,51 +2911,7 @@
           <w:lang w:val="en-US"/>
         </w:rPr>
         <w:tab/>
-        <w:t>set([</w:t>
-      </w:r>
-      <w:proofErr w:type="spellStart"/>
-      <w:r>
-        <w:rPr>
-          <w:rFonts w:ascii="Consolas" w:hAnsi="Consolas" w:cs="Consolas"/>
-          <w:bCs/>
-          <w:sz w:val="20"/>
-          <w:szCs w:val="20"/>
-          <w:lang w:val="en-US"/>
-        </w:rPr>
-        <w:t>Head|Tail</w:t>
-      </w:r>
-      <w:proofErr w:type="spellEnd"/>
-      <w:r>
-        <w:rPr>
-          <w:rFonts w:ascii="Consolas" w:hAnsi="Consolas" w:cs="Consolas"/>
-          <w:bCs/>
-          <w:sz w:val="20"/>
-          <w:szCs w:val="20"/>
-          <w:lang w:val="en-US"/>
-        </w:rPr>
-        <w:t>], Set</w:t>
-      </w:r>
-      <w:proofErr w:type="gramStart"/>
-      <w:r>
-        <w:rPr>
-          <w:rFonts w:ascii="Consolas" w:hAnsi="Consolas" w:cs="Consolas"/>
-          <w:bCs/>
-          <w:sz w:val="20"/>
-          <w:szCs w:val="20"/>
-          <w:lang w:val="en-US"/>
-        </w:rPr>
-        <w:t>) :</w:t>
-      </w:r>
-      <w:proofErr w:type="gramEnd"/>
-      <w:r>
-        <w:rPr>
-          <w:rFonts w:ascii="Consolas" w:hAnsi="Consolas" w:cs="Consolas"/>
-          <w:bCs/>
-          <w:sz w:val="20"/>
-          <w:szCs w:val="20"/>
-          <w:lang w:val="en-US"/>
-        </w:rPr>
-        <w:t>-</w:t>
+        <w:t>set([Head|Tail], Set) :-</w:t>
       </w:r>
     </w:p>
     <w:p>
@@ -4455,72 +2943,7 @@
           <w:lang w:val="en-US"/>
         </w:rPr>
         <w:tab/>
-      </w:r>
-      <w:proofErr w:type="spellStart"/>
-      <w:r>
-        <w:rPr>
-          <w:rFonts w:ascii="Consolas" w:hAnsi="Consolas" w:cs="Consolas"/>
-          <w:bCs/>
-          <w:sz w:val="20"/>
-          <w:szCs w:val="20"/>
-          <w:lang w:val="en-US"/>
-        </w:rPr>
-        <w:t>remove_</w:t>
-      </w:r>
-      <w:proofErr w:type="gramStart"/>
-      <w:r>
-        <w:rPr>
-          <w:rFonts w:ascii="Consolas" w:hAnsi="Consolas" w:cs="Consolas"/>
-          <w:bCs/>
-          <w:sz w:val="20"/>
-          <w:szCs w:val="20"/>
-          <w:lang w:val="en-US"/>
-        </w:rPr>
-        <w:t>all</w:t>
-      </w:r>
-      <w:proofErr w:type="spellEnd"/>
-      <w:r>
-        <w:rPr>
-          <w:rFonts w:ascii="Consolas" w:hAnsi="Consolas" w:cs="Consolas"/>
-          <w:bCs/>
-          <w:sz w:val="20"/>
-          <w:szCs w:val="20"/>
-          <w:lang w:val="en-US"/>
-        </w:rPr>
-        <w:t>(</w:t>
-      </w:r>
-      <w:proofErr w:type="gramEnd"/>
-      <w:r>
-        <w:rPr>
-          <w:rFonts w:ascii="Consolas" w:hAnsi="Consolas" w:cs="Consolas"/>
-          <w:bCs/>
-          <w:sz w:val="20"/>
-          <w:szCs w:val="20"/>
-          <w:lang w:val="en-US"/>
-        </w:rPr>
-        <w:t xml:space="preserve">Tail, Head, </w:t>
-      </w:r>
-      <w:proofErr w:type="spellStart"/>
-      <w:r>
-        <w:rPr>
-          <w:rFonts w:ascii="Consolas" w:hAnsi="Consolas" w:cs="Consolas"/>
-          <w:bCs/>
-          <w:sz w:val="20"/>
-          <w:szCs w:val="20"/>
-          <w:lang w:val="en-US"/>
-        </w:rPr>
-        <w:t>NextTail</w:t>
-      </w:r>
-      <w:proofErr w:type="spellEnd"/>
-      <w:r>
-        <w:rPr>
-          <w:rFonts w:ascii="Consolas" w:hAnsi="Consolas" w:cs="Consolas"/>
-          <w:bCs/>
-          <w:sz w:val="20"/>
-          <w:szCs w:val="20"/>
-          <w:lang w:val="en-US"/>
-        </w:rPr>
-        <w:t>),</w:t>
+        <w:t>remove_all(Tail, Head, NextTail),</w:t>
       </w:r>
     </w:p>
     <w:p>
@@ -4552,62 +2975,7 @@
           <w:lang w:val="en-US"/>
         </w:rPr>
         <w:tab/>
-      </w:r>
-      <w:proofErr w:type="gramStart"/>
-      <w:r>
-        <w:rPr>
-          <w:rFonts w:ascii="Consolas" w:hAnsi="Consolas" w:cs="Consolas"/>
-          <w:bCs/>
-          <w:sz w:val="20"/>
-          <w:szCs w:val="20"/>
-          <w:lang w:val="en-US"/>
-        </w:rPr>
-        <w:t>set(</w:t>
-      </w:r>
-      <w:proofErr w:type="spellStart"/>
-      <w:proofErr w:type="gramEnd"/>
-      <w:r>
-        <w:rPr>
-          <w:rFonts w:ascii="Consolas" w:hAnsi="Consolas" w:cs="Consolas"/>
-          <w:bCs/>
-          <w:sz w:val="20"/>
-          <w:szCs w:val="20"/>
-          <w:lang w:val="en-US"/>
-        </w:rPr>
-        <w:t>NextTail</w:t>
-      </w:r>
-      <w:proofErr w:type="spellEnd"/>
-      <w:r>
-        <w:rPr>
-          <w:rFonts w:ascii="Consolas" w:hAnsi="Consolas" w:cs="Consolas"/>
-          <w:bCs/>
-          <w:sz w:val="20"/>
-          <w:szCs w:val="20"/>
-          <w:lang w:val="en-US"/>
-        </w:rPr>
-        <w:t xml:space="preserve">, </w:t>
-      </w:r>
-      <w:proofErr w:type="spellStart"/>
-      <w:r>
-        <w:rPr>
-          <w:rFonts w:ascii="Consolas" w:hAnsi="Consolas" w:cs="Consolas"/>
-          <w:bCs/>
-          <w:sz w:val="20"/>
-          <w:szCs w:val="20"/>
-          <w:lang w:val="en-US"/>
-        </w:rPr>
-        <w:t>TailSet</w:t>
-      </w:r>
-      <w:proofErr w:type="spellEnd"/>
-      <w:r>
-        <w:rPr>
-          <w:rFonts w:ascii="Consolas" w:hAnsi="Consolas" w:cs="Consolas"/>
-          <w:bCs/>
-          <w:sz w:val="20"/>
-          <w:szCs w:val="20"/>
-          <w:lang w:val="en-US"/>
-        </w:rPr>
-        <w:t>),</w:t>
+        <w:t>set(NextTail, TailSet),</w:t>
       </w:r>
     </w:p>
     <w:p>
@@ -4639,29 +3007,7 @@
           <w:lang w:val="en-US"/>
         </w:rPr>
         <w:tab/>
-        <w:t>Set = [</w:t>
-      </w:r>
-      <w:proofErr w:type="spellStart"/>
-      <w:r>
-        <w:rPr>
-          <w:rFonts w:ascii="Consolas" w:hAnsi="Consolas" w:cs="Consolas"/>
-          <w:bCs/>
-          <w:sz w:val="20"/>
-          <w:szCs w:val="20"/>
-          <w:lang w:val="en-US"/>
-        </w:rPr>
-        <w:t>Head|TailSet</w:t>
-      </w:r>
-      <w:proofErr w:type="spellEnd"/>
-      <w:r>
-        <w:rPr>
-          <w:rFonts w:ascii="Consolas" w:hAnsi="Consolas" w:cs="Consolas"/>
-          <w:bCs/>
-          <w:sz w:val="20"/>
-          <w:szCs w:val="20"/>
-          <w:lang w:val="en-US"/>
-        </w:rPr>
-        <w:t>].</w:t>
+        <w:t>Set = [Head|TailSet].</w:t>
       </w:r>
     </w:p>
     <w:p>
@@ -4715,72 +3061,7 @@
           <w:lang w:val="en-US"/>
         </w:rPr>
         <w:tab/>
-      </w:r>
-      <w:proofErr w:type="spellStart"/>
-      <w:r>
-        <w:rPr>
-          <w:rFonts w:ascii="Consolas" w:hAnsi="Consolas" w:cs="Consolas"/>
-          <w:bCs/>
-          <w:sz w:val="20"/>
-          <w:szCs w:val="20"/>
-          <w:lang w:val="en-US"/>
-        </w:rPr>
-        <w:t>get_more_</w:t>
-      </w:r>
-      <w:proofErr w:type="gramStart"/>
-      <w:r>
-        <w:rPr>
-          <w:rFonts w:ascii="Consolas" w:hAnsi="Consolas" w:cs="Consolas"/>
-          <w:bCs/>
-          <w:sz w:val="20"/>
-          <w:szCs w:val="20"/>
-          <w:lang w:val="en-US"/>
-        </w:rPr>
-        <w:t>than</w:t>
-      </w:r>
-      <w:proofErr w:type="spellEnd"/>
-      <w:r>
-        <w:rPr>
-          <w:rFonts w:ascii="Consolas" w:hAnsi="Consolas" w:cs="Consolas"/>
-          <w:bCs/>
-          <w:sz w:val="20"/>
-          <w:szCs w:val="20"/>
-          <w:lang w:val="en-US"/>
-        </w:rPr>
-        <w:t>(</w:t>
-      </w:r>
-      <w:proofErr w:type="gramEnd"/>
-      <w:r>
-        <w:rPr>
-          <w:rFonts w:ascii="Consolas" w:hAnsi="Consolas" w:cs="Consolas"/>
-          <w:bCs/>
-          <w:sz w:val="20"/>
-          <w:szCs w:val="20"/>
-          <w:lang w:val="en-US"/>
-        </w:rPr>
-        <w:t xml:space="preserve">[1, 5, 2, 4, 6, 8, 9, 8], 4, </w:t>
-      </w:r>
-      <w:proofErr w:type="spellStart"/>
-      <w:r>
-        <w:rPr>
-          <w:rFonts w:ascii="Consolas" w:hAnsi="Consolas" w:cs="Consolas"/>
-          <w:bCs/>
-          <w:sz w:val="20"/>
-          <w:szCs w:val="20"/>
-          <w:lang w:val="en-US"/>
-        </w:rPr>
-        <w:t>ResultMore</w:t>
-      </w:r>
-      <w:proofErr w:type="spellEnd"/>
-      <w:r>
-        <w:rPr>
-          <w:rFonts w:ascii="Consolas" w:hAnsi="Consolas" w:cs="Consolas"/>
-          <w:bCs/>
-          <w:sz w:val="20"/>
-          <w:szCs w:val="20"/>
-          <w:lang w:val="en-US"/>
-        </w:rPr>
-        <w:t>);</w:t>
+        <w:t>get_more_than([1, 5, 2, 4, 6, 8, 9, 8], 4, ResultMore);</w:t>
       </w:r>
     </w:p>
     <w:p>
@@ -4802,72 +3083,7 @@
           <w:lang w:val="en-US"/>
         </w:rPr>
         <w:tab/>
-      </w:r>
-      <w:proofErr w:type="spellStart"/>
-      <w:r>
-        <w:rPr>
-          <w:rFonts w:ascii="Consolas" w:hAnsi="Consolas" w:cs="Consolas"/>
-          <w:bCs/>
-          <w:sz w:val="20"/>
-          <w:szCs w:val="20"/>
-          <w:lang w:val="en-US"/>
-        </w:rPr>
-        <w:t>get_</w:t>
-      </w:r>
-      <w:proofErr w:type="gramStart"/>
-      <w:r>
-        <w:rPr>
-          <w:rFonts w:ascii="Consolas" w:hAnsi="Consolas" w:cs="Consolas"/>
-          <w:bCs/>
-          <w:sz w:val="20"/>
-          <w:szCs w:val="20"/>
-          <w:lang w:val="en-US"/>
-        </w:rPr>
-        <w:t>odd</w:t>
-      </w:r>
-      <w:proofErr w:type="spellEnd"/>
-      <w:r>
-        <w:rPr>
-          <w:rFonts w:ascii="Consolas" w:hAnsi="Consolas" w:cs="Consolas"/>
-          <w:bCs/>
-          <w:sz w:val="20"/>
-          <w:szCs w:val="20"/>
-          <w:lang w:val="en-US"/>
-        </w:rPr>
-        <w:t>(</w:t>
-      </w:r>
-      <w:proofErr w:type="gramEnd"/>
-      <w:r>
-        <w:rPr>
-          <w:rFonts w:ascii="Consolas" w:hAnsi="Consolas" w:cs="Consolas"/>
-          <w:bCs/>
-          <w:sz w:val="20"/>
-          <w:szCs w:val="20"/>
-          <w:lang w:val="en-US"/>
-        </w:rPr>
-        <w:t xml:space="preserve">[3, 5, 2, 4, 6], </w:t>
-      </w:r>
-      <w:proofErr w:type="spellStart"/>
-      <w:r>
-        <w:rPr>
-          <w:rFonts w:ascii="Consolas" w:hAnsi="Consolas" w:cs="Consolas"/>
-          <w:bCs/>
-          <w:sz w:val="20"/>
-          <w:szCs w:val="20"/>
-          <w:lang w:val="en-US"/>
-        </w:rPr>
-        <w:t>ResultOdd</w:t>
-      </w:r>
-      <w:proofErr w:type="spellEnd"/>
-      <w:r>
-        <w:rPr>
-          <w:rFonts w:ascii="Consolas" w:hAnsi="Consolas" w:cs="Consolas"/>
-          <w:bCs/>
-          <w:sz w:val="20"/>
-          <w:szCs w:val="20"/>
-          <w:lang w:val="en-US"/>
-        </w:rPr>
-        <w:t>);</w:t>
+        <w:t>get_odd([3, 5, 2, 4, 6], ResultOdd);</w:t>
       </w:r>
     </w:p>
     <w:p>
@@ -4889,50 +3105,7 @@
           <w:lang w:val="en-US"/>
         </w:rPr>
         <w:tab/>
-      </w:r>
-      <w:proofErr w:type="gramStart"/>
-      <w:r>
-        <w:rPr>
-          <w:rFonts w:ascii="Consolas" w:hAnsi="Consolas" w:cs="Consolas"/>
-          <w:bCs/>
-          <w:sz w:val="20"/>
-          <w:szCs w:val="20"/>
-          <w:lang w:val="en-US"/>
-        </w:rPr>
-        <w:t>remove(</w:t>
-      </w:r>
-      <w:proofErr w:type="gramEnd"/>
-      <w:r>
-        <w:rPr>
-          <w:rFonts w:ascii="Consolas" w:hAnsi="Consolas" w:cs="Consolas"/>
-          <w:bCs/>
-          <w:sz w:val="20"/>
-          <w:szCs w:val="20"/>
-          <w:lang w:val="en-US"/>
-        </w:rPr>
-        <w:t xml:space="preserve">[1, 3, 2, 5, 4], 3, </w:t>
-      </w:r>
-      <w:proofErr w:type="spellStart"/>
-      <w:r>
-        <w:rPr>
-          <w:rFonts w:ascii="Consolas" w:hAnsi="Consolas" w:cs="Consolas"/>
-          <w:bCs/>
-          <w:sz w:val="20"/>
-          <w:szCs w:val="20"/>
-          <w:lang w:val="en-US"/>
-        </w:rPr>
-        <w:t>ResultFirst</w:t>
-      </w:r>
-      <w:proofErr w:type="spellEnd"/>
-      <w:r>
-        <w:rPr>
-          <w:rFonts w:ascii="Consolas" w:hAnsi="Consolas" w:cs="Consolas"/>
-          <w:bCs/>
-          <w:sz w:val="20"/>
-          <w:szCs w:val="20"/>
-          <w:lang w:val="en-US"/>
-        </w:rPr>
-        <w:t>);</w:t>
+        <w:t>remove([1, 3, 2, 5, 4], 3, ResultFirst);</w:t>
       </w:r>
     </w:p>
     <w:p>
@@ -4954,72 +3127,7 @@
           <w:lang w:val="en-US"/>
         </w:rPr>
         <w:tab/>
-      </w:r>
-      <w:proofErr w:type="spellStart"/>
-      <w:r>
-        <w:rPr>
-          <w:rFonts w:ascii="Consolas" w:hAnsi="Consolas" w:cs="Consolas"/>
-          <w:bCs/>
-          <w:sz w:val="20"/>
-          <w:szCs w:val="20"/>
-          <w:lang w:val="en-US"/>
-        </w:rPr>
-        <w:t>remove_</w:t>
-      </w:r>
-      <w:proofErr w:type="gramStart"/>
-      <w:r>
-        <w:rPr>
-          <w:rFonts w:ascii="Consolas" w:hAnsi="Consolas" w:cs="Consolas"/>
-          <w:bCs/>
-          <w:sz w:val="20"/>
-          <w:szCs w:val="20"/>
-          <w:lang w:val="en-US"/>
-        </w:rPr>
-        <w:t>all</w:t>
-      </w:r>
-      <w:proofErr w:type="spellEnd"/>
-      <w:r>
-        <w:rPr>
-          <w:rFonts w:ascii="Consolas" w:hAnsi="Consolas" w:cs="Consolas"/>
-          <w:bCs/>
-          <w:sz w:val="20"/>
-          <w:szCs w:val="20"/>
-          <w:lang w:val="en-US"/>
-        </w:rPr>
-        <w:t>(</w:t>
-      </w:r>
-      <w:proofErr w:type="gramEnd"/>
-      <w:r>
-        <w:rPr>
-          <w:rFonts w:ascii="Consolas" w:hAnsi="Consolas" w:cs="Consolas"/>
-          <w:bCs/>
-          <w:sz w:val="20"/>
-          <w:szCs w:val="20"/>
-          <w:lang w:val="en-US"/>
-        </w:rPr>
-        <w:t xml:space="preserve">[1, 4, 2, 2, 4], 4, </w:t>
-      </w:r>
-      <w:proofErr w:type="spellStart"/>
-      <w:r>
-        <w:rPr>
-          <w:rFonts w:ascii="Consolas" w:hAnsi="Consolas" w:cs="Consolas"/>
-          <w:bCs/>
-          <w:sz w:val="20"/>
-          <w:szCs w:val="20"/>
-          <w:lang w:val="en-US"/>
-        </w:rPr>
-        <w:t>ResultAll</w:t>
-      </w:r>
-      <w:proofErr w:type="spellEnd"/>
-      <w:r>
-        <w:rPr>
-          <w:rFonts w:ascii="Consolas" w:hAnsi="Consolas" w:cs="Consolas"/>
-          <w:bCs/>
-          <w:sz w:val="20"/>
-          <w:szCs w:val="20"/>
-          <w:lang w:val="en-US"/>
-        </w:rPr>
-        <w:t>);</w:t>
+        <w:t>remove_all([1, 4, 2, 2, 4], 4, ResultAll);</w:t>
       </w:r>
     </w:p>
     <w:p>
@@ -5041,28 +3149,7 @@
           <w:lang w:val="en-US"/>
         </w:rPr>
         <w:tab/>
-      </w:r>
-      <w:proofErr w:type="gramStart"/>
-      <w:r>
-        <w:rPr>
-          <w:rFonts w:ascii="Consolas" w:hAnsi="Consolas" w:cs="Consolas"/>
-          <w:bCs/>
-          <w:sz w:val="20"/>
-          <w:szCs w:val="20"/>
-          <w:lang w:val="en-US"/>
-        </w:rPr>
-        <w:t>set(</w:t>
-      </w:r>
-      <w:proofErr w:type="gramEnd"/>
-      <w:r>
-        <w:rPr>
-          <w:rFonts w:ascii="Consolas" w:hAnsi="Consolas" w:cs="Consolas"/>
-          <w:bCs/>
-          <w:sz w:val="20"/>
-          <w:szCs w:val="20"/>
-          <w:lang w:val="en-US"/>
-        </w:rPr>
-        <w:t>[1, 3, 5, 2, 1, 2, 5, 6, 6, 7, 8, 9, 2], Set).</w:t>
+        <w:t>set([1, 3, 5, 2, 1, 2, 5, 6, 6, 7, 8, 9, 2], Set).</w:t>
       </w:r>
     </w:p>
     <w:p>
@@ -5137,6 +3224,9 @@
         <w:jc w:val="center"/>
       </w:pPr>
       <w:r>
+        <w:rPr>
+          <w:noProof/>
+        </w:rPr>
         <w:drawing>
           <wp:inline distT="0" distB="0" distL="0" distR="0" wp14:anchorId="135CFC43" wp14:editId="2FD590BF">
             <wp:extent cx="3482110" cy="735657"/>
@@ -5229,6 +3319,9 @@
         <w:jc w:val="center"/>
       </w:pPr>
       <w:r>
+        <w:rPr>
+          <w:noProof/>
+        </w:rPr>
         <w:drawing>
           <wp:inline distT="0" distB="0" distL="0" distR="0" wp14:anchorId="273CCE07" wp14:editId="6295FEFD">
             <wp:extent cx="3463636" cy="671619"/>
@@ -5331,6 +3424,7 @@
       </w:pPr>
       <w:r>
         <w:rPr>
+          <w:noProof/>
           <w:sz w:val="20"/>
           <w:szCs w:val="20"/>
         </w:rPr>
@@ -5408,19 +3502,7 @@
         <w:ind w:left="567" w:right="99"/>
       </w:pPr>
       <w:r>
-        <w:t>Удалить заданный элемент из списка (</w:t>
-      </w:r>
-      <w:r>
-        <w:t>все</w:t>
-      </w:r>
-      <w:r>
-        <w:t xml:space="preserve"> вхождени</w:t>
-      </w:r>
-      <w:r>
-        <w:t>я</w:t>
-      </w:r>
-      <w:r>
-        <w:t>)</w:t>
+        <w:t>Удалить заданный элемент из списка (все вхождения)</w:t>
       </w:r>
       <w:r>
         <w:t xml:space="preserve"> – [1, 4, 2, 2, 4], </w:t>
@@ -5444,6 +3526,7 @@
       </w:pPr>
       <w:r>
         <w:rPr>
+          <w:noProof/>
           <w:sz w:val="20"/>
           <w:szCs w:val="20"/>
         </w:rPr>
@@ -5548,6 +3631,7 @@
       </w:pPr>
       <w:r>
         <w:rPr>
+          <w:noProof/>
           <w:sz w:val="20"/>
           <w:szCs w:val="20"/>
         </w:rPr>
@@ -5775,45 +3859,14 @@
           <w:szCs w:val="28"/>
         </w:rPr>
       </w:pPr>
-      <w:proofErr w:type="spellStart"/>
-      <w:r>
-        <w:rPr>
-          <w:bCs/>
-          <w:sz w:val="20"/>
-          <w:szCs w:val="20"/>
-          <w:lang w:val="en-US"/>
-        </w:rPr>
-        <w:t>get_more_</w:t>
-      </w:r>
-      <w:proofErr w:type="gramStart"/>
-      <w:r>
-        <w:rPr>
-          <w:bCs/>
-          <w:sz w:val="20"/>
-          <w:szCs w:val="20"/>
-          <w:lang w:val="en-US"/>
-        </w:rPr>
-        <w:t>than</w:t>
-      </w:r>
-      <w:proofErr w:type="spellEnd"/>
-      <w:r>
-        <w:rPr>
-          <w:bCs/>
-          <w:sz w:val="20"/>
-          <w:szCs w:val="20"/>
-          <w:lang w:val="en-US"/>
-        </w:rPr>
-        <w:t>(</w:t>
-      </w:r>
-      <w:proofErr w:type="gramEnd"/>
-      <w:r>
-        <w:rPr>
-          <w:bCs/>
-          <w:sz w:val="20"/>
-          <w:szCs w:val="20"/>
-          <w:lang w:val="en-US"/>
-        </w:rPr>
-        <w:t xml:space="preserve">[1, 5, 2, 4], </w:t>
+      <w:r>
+        <w:rPr>
+          <w:bCs/>
+          <w:sz w:val="20"/>
+          <w:szCs w:val="20"/>
+          <w:lang w:val="en-US"/>
+        </w:rPr>
+        <w:t xml:space="preserve">get_more_than([1, 5, 2, 4], </w:t>
       </w:r>
       <w:r>
         <w:rPr>
@@ -5831,27 +3884,7 @@
           <w:szCs w:val="20"/>
           <w:lang w:val="en-US"/>
         </w:rPr>
-        <w:t xml:space="preserve">, </w:t>
-      </w:r>
-      <w:proofErr w:type="spellStart"/>
-      <w:r>
-        <w:rPr>
-          <w:bCs/>
-          <w:sz w:val="20"/>
-          <w:szCs w:val="20"/>
-          <w:lang w:val="en-US"/>
-        </w:rPr>
-        <w:t>ResultMore</w:t>
-      </w:r>
-      <w:proofErr w:type="spellEnd"/>
-      <w:r>
-        <w:rPr>
-          <w:bCs/>
-          <w:sz w:val="20"/>
-          <w:szCs w:val="20"/>
-          <w:lang w:val="en-US"/>
-        </w:rPr>
-        <w:t>)</w:t>
+        <w:t>, ResultMore)</w:t>
       </w:r>
       <w:r>
         <w:rPr>
@@ -6033,7 +4066,6 @@
                 <w:szCs w:val="28"/>
               </w:rPr>
             </w:pPr>
-            <w:proofErr w:type="spellStart"/>
             <w:r>
               <w:rPr>
                 <w:bCs/>
@@ -6041,9 +4073,8 @@
                 <w:szCs w:val="20"/>
                 <w:lang w:val="en-US"/>
               </w:rPr>
-              <w:t>get_more_</w:t>
-            </w:r>
-            <w:proofErr w:type="gramStart"/>
+              <w:t xml:space="preserve">get_more_than([1, 5, 2, 4], </w:t>
+            </w:r>
             <w:r>
               <w:rPr>
                 <w:bCs/>
@@ -6051,9 +4082,8 @@
                 <w:szCs w:val="20"/>
                 <w:lang w:val="en-US"/>
               </w:rPr>
-              <w:t>than</w:t>
-            </w:r>
-            <w:proofErr w:type="spellEnd"/>
+              <w:t>3</w:t>
+            </w:r>
             <w:r>
               <w:rPr>
                 <w:bCs/>
@@ -6061,55 +4091,7 @@
                 <w:szCs w:val="20"/>
                 <w:lang w:val="en-US"/>
               </w:rPr>
-              <w:t>(</w:t>
-            </w:r>
-            <w:proofErr w:type="gramEnd"/>
-            <w:r>
-              <w:rPr>
-                <w:bCs/>
-                <w:sz w:val="20"/>
-                <w:szCs w:val="20"/>
-                <w:lang w:val="en-US"/>
-              </w:rPr>
-              <w:t xml:space="preserve">[1, 5, 2, 4], </w:t>
-            </w:r>
-            <w:r>
-              <w:rPr>
-                <w:bCs/>
-                <w:sz w:val="20"/>
-                <w:szCs w:val="20"/>
-                <w:lang w:val="en-US"/>
-              </w:rPr>
-              <w:t>3</w:t>
-            </w:r>
-            <w:r>
-              <w:rPr>
-                <w:bCs/>
-                <w:sz w:val="20"/>
-                <w:szCs w:val="20"/>
-                <w:lang w:val="en-US"/>
-              </w:rPr>
-              <w:t xml:space="preserve">, </w:t>
-            </w:r>
-            <w:proofErr w:type="spellStart"/>
-            <w:r>
-              <w:rPr>
-                <w:bCs/>
-                <w:sz w:val="20"/>
-                <w:szCs w:val="20"/>
-                <w:lang w:val="en-US"/>
-              </w:rPr>
-              <w:t>ResultMore</w:t>
-            </w:r>
-            <w:proofErr w:type="spellEnd"/>
-            <w:r>
-              <w:rPr>
-                <w:bCs/>
-                <w:sz w:val="20"/>
-                <w:szCs w:val="20"/>
-                <w:lang w:val="en-US"/>
-              </w:rPr>
-              <w:t>)</w:t>
+              <w:t>, ResultMore)</w:t>
             </w:r>
             <w:r>
               <w:rPr>
@@ -6261,25 +4243,7 @@
                 <w:szCs w:val="20"/>
                 <w:lang w:val="en-US"/>
               </w:rPr>
-              <w:t xml:space="preserve">Res = </w:t>
-            </w:r>
-            <w:proofErr w:type="spellStart"/>
-            <w:r>
-              <w:rPr>
-                <w:sz w:val="20"/>
-                <w:szCs w:val="20"/>
-                <w:lang w:val="en-US"/>
-              </w:rPr>
-              <w:t>ResultMore</w:t>
-            </w:r>
-            <w:proofErr w:type="spellEnd"/>
-            <w:r>
-              <w:rPr>
-                <w:sz w:val="20"/>
-                <w:szCs w:val="20"/>
-                <w:lang w:val="en-US"/>
-              </w:rPr>
-              <w:t>}</w:t>
+              <w:t>Res = ResultMore}</w:t>
             </w:r>
           </w:p>
           <w:p>
@@ -6293,41 +4257,13 @@
                 <w:lang w:val="en-US"/>
               </w:rPr>
             </w:pPr>
-            <w:proofErr w:type="spellStart"/>
-            <w:r>
-              <w:rPr>
-                <w:sz w:val="20"/>
-                <w:szCs w:val="20"/>
-                <w:lang w:val="en-US"/>
-              </w:rPr>
-              <w:t>get_more_</w:t>
-            </w:r>
-            <w:proofErr w:type="gramStart"/>
-            <w:r>
-              <w:rPr>
-                <w:sz w:val="20"/>
-                <w:szCs w:val="20"/>
-                <w:lang w:val="en-US"/>
-              </w:rPr>
-              <w:t>than</w:t>
-            </w:r>
-            <w:proofErr w:type="spellEnd"/>
-            <w:r>
-              <w:rPr>
-                <w:sz w:val="20"/>
-                <w:szCs w:val="20"/>
-                <w:lang w:val="en-US"/>
-              </w:rPr>
-              <w:t>(</w:t>
-            </w:r>
-            <w:proofErr w:type="gramEnd"/>
-            <w:r>
-              <w:rPr>
-                <w:sz w:val="20"/>
-                <w:szCs w:val="20"/>
-                <w:lang w:val="en-US"/>
-              </w:rPr>
-              <w:t xml:space="preserve">[1, 5, 2, 4], </w:t>
+            <w:r>
+              <w:rPr>
+                <w:sz w:val="20"/>
+                <w:szCs w:val="20"/>
+                <w:lang w:val="en-US"/>
+              </w:rPr>
+              <w:t xml:space="preserve">get_more_than([1, 5, 2, 4], </w:t>
             </w:r>
             <w:r>
               <w:rPr>
@@ -6343,25 +4279,7 @@
                 <w:szCs w:val="20"/>
                 <w:lang w:val="en-US"/>
               </w:rPr>
-              <w:t xml:space="preserve">, </w:t>
-            </w:r>
-            <w:proofErr w:type="spellStart"/>
-            <w:r>
-              <w:rPr>
-                <w:sz w:val="20"/>
-                <w:szCs w:val="20"/>
-                <w:lang w:val="en-US"/>
-              </w:rPr>
-              <w:t>ResultMore</w:t>
-            </w:r>
-            <w:proofErr w:type="spellEnd"/>
-            <w:r>
-              <w:rPr>
-                <w:sz w:val="20"/>
-                <w:szCs w:val="20"/>
-                <w:lang w:val="en-US"/>
-              </w:rPr>
-              <w:t>)</w:t>
+              <w:t>, ResultMore)</w:t>
             </w:r>
           </w:p>
           <w:p>
@@ -6375,41 +4293,13 @@
                 <w:lang w:val="en-US"/>
               </w:rPr>
             </w:pPr>
-            <w:proofErr w:type="spellStart"/>
-            <w:r>
-              <w:rPr>
-                <w:sz w:val="20"/>
-                <w:szCs w:val="20"/>
-                <w:lang w:val="en-US"/>
-              </w:rPr>
-              <w:t>get_more_than</w:t>
-            </w:r>
-            <w:proofErr w:type="spellEnd"/>
-            <w:r>
-              <w:rPr>
-                <w:sz w:val="20"/>
-                <w:szCs w:val="20"/>
-                <w:lang w:val="en-US"/>
-              </w:rPr>
-              <w:t>([</w:t>
-            </w:r>
-            <w:proofErr w:type="spellStart"/>
-            <w:r>
-              <w:rPr>
-                <w:sz w:val="20"/>
-                <w:szCs w:val="20"/>
-                <w:lang w:val="en-US"/>
-              </w:rPr>
-              <w:t>Head|Tail</w:t>
-            </w:r>
-            <w:proofErr w:type="spellEnd"/>
-            <w:r>
-              <w:rPr>
-                <w:sz w:val="20"/>
-                <w:szCs w:val="20"/>
-                <w:lang w:val="en-US"/>
-              </w:rPr>
-              <w:t>], Num, Res)</w:t>
+            <w:r>
+              <w:rPr>
+                <w:sz w:val="20"/>
+                <w:szCs w:val="20"/>
+                <w:lang w:val="en-US"/>
+              </w:rPr>
+              <w:t>get_more_than([Head|Tail], Num, Res)</w:t>
             </w:r>
           </w:p>
           <w:p>
@@ -6526,7 +4416,6 @@
                 <w:lang w:val="en-US"/>
               </w:rPr>
             </w:pPr>
-            <w:proofErr w:type="spellStart"/>
             <w:r>
               <w:rPr>
                 <w:bCs/>
@@ -6534,57 +4423,7 @@
                 <w:szCs w:val="20"/>
                 <w:lang w:val="en-US"/>
               </w:rPr>
-              <w:t>get_more_</w:t>
-            </w:r>
-            <w:proofErr w:type="gramStart"/>
-            <w:r>
-              <w:rPr>
-                <w:bCs/>
-                <w:sz w:val="20"/>
-                <w:szCs w:val="20"/>
-                <w:lang w:val="en-US"/>
-              </w:rPr>
-              <w:t>than</w:t>
-            </w:r>
-            <w:proofErr w:type="spellEnd"/>
-            <w:r>
-              <w:rPr>
-                <w:bCs/>
-                <w:sz w:val="20"/>
-                <w:szCs w:val="20"/>
-                <w:lang w:val="en-US"/>
-              </w:rPr>
-              <w:t>(</w:t>
-            </w:r>
-            <w:proofErr w:type="gramEnd"/>
-            <w:r>
-              <w:rPr>
-                <w:bCs/>
-                <w:sz w:val="20"/>
-                <w:szCs w:val="20"/>
-                <w:lang w:val="en-US"/>
-              </w:rPr>
-              <w:t xml:space="preserve">Tail, Num, </w:t>
-            </w:r>
-            <w:proofErr w:type="spellStart"/>
-            <w:r>
-              <w:rPr>
-                <w:bCs/>
-                <w:sz w:val="20"/>
-                <w:szCs w:val="20"/>
-                <w:lang w:val="en-US"/>
-              </w:rPr>
-              <w:t>TailRes</w:t>
-            </w:r>
-            <w:proofErr w:type="spellEnd"/>
-            <w:r>
-              <w:rPr>
-                <w:bCs/>
-                <w:sz w:val="20"/>
-                <w:szCs w:val="20"/>
-                <w:lang w:val="en-US"/>
-              </w:rPr>
-              <w:t>)</w:t>
+              <w:t>get_more_than(Tail, Num, TailRes)</w:t>
             </w:r>
           </w:p>
           <w:p>
@@ -6606,27 +4445,7 @@
                 <w:szCs w:val="20"/>
                 <w:lang w:val="en-US"/>
               </w:rPr>
-              <w:t>Res = [</w:t>
-            </w:r>
-            <w:proofErr w:type="spellStart"/>
-            <w:r>
-              <w:rPr>
-                <w:bCs/>
-                <w:sz w:val="20"/>
-                <w:szCs w:val="20"/>
-                <w:lang w:val="en-US"/>
-              </w:rPr>
-              <w:t>Head|TailRes</w:t>
-            </w:r>
-            <w:proofErr w:type="spellEnd"/>
-            <w:r>
-              <w:rPr>
-                <w:bCs/>
-                <w:sz w:val="20"/>
-                <w:szCs w:val="20"/>
-                <w:lang w:val="en-US"/>
-              </w:rPr>
-              <w:t>]</w:t>
+              <w:t>Res = [Head|TailRes]</w:t>
             </w:r>
           </w:p>
         </w:tc>
@@ -6658,23 +4477,13 @@
               </w:rPr>
               <w:t xml:space="preserve">Сравнение </w:t>
             </w:r>
-            <w:proofErr w:type="gramStart"/>
-            <w:r>
-              <w:rPr>
-                <w:sz w:val="20"/>
-                <w:szCs w:val="20"/>
-                <w:lang w:val="en-US"/>
-              </w:rPr>
-              <w:t>1 &gt;</w:t>
-            </w:r>
-            <w:proofErr w:type="gramEnd"/>
-            <w:r>
-              <w:rPr>
-                <w:sz w:val="20"/>
-                <w:szCs w:val="20"/>
-                <w:lang w:val="en-US"/>
-              </w:rPr>
-              <w:t xml:space="preserve"> </w:t>
+            <w:r>
+              <w:rPr>
+                <w:sz w:val="20"/>
+                <w:szCs w:val="20"/>
+                <w:lang w:val="en-US"/>
+              </w:rPr>
+              <w:t xml:space="preserve">1 &gt; </w:t>
             </w:r>
             <w:r>
               <w:rPr>
@@ -6779,7 +4588,6 @@
                 <w:szCs w:val="28"/>
               </w:rPr>
             </w:pPr>
-            <w:proofErr w:type="spellStart"/>
             <w:r>
               <w:rPr>
                 <w:bCs/>
@@ -6787,9 +4595,8 @@
                 <w:szCs w:val="20"/>
                 <w:lang w:val="en-US"/>
               </w:rPr>
-              <w:t>get_more_</w:t>
-            </w:r>
-            <w:proofErr w:type="gramStart"/>
+              <w:t xml:space="preserve">get_more_than([1, 5, 2, 4], </w:t>
+            </w:r>
             <w:r>
               <w:rPr>
                 <w:bCs/>
@@ -6797,9 +4604,8 @@
                 <w:szCs w:val="20"/>
                 <w:lang w:val="en-US"/>
               </w:rPr>
-              <w:t>than</w:t>
-            </w:r>
-            <w:proofErr w:type="spellEnd"/>
+              <w:t>3</w:t>
+            </w:r>
             <w:r>
               <w:rPr>
                 <w:bCs/>
@@ -6807,55 +4613,7 @@
                 <w:szCs w:val="20"/>
                 <w:lang w:val="en-US"/>
               </w:rPr>
-              <w:t>(</w:t>
-            </w:r>
-            <w:proofErr w:type="gramEnd"/>
-            <w:r>
-              <w:rPr>
-                <w:bCs/>
-                <w:sz w:val="20"/>
-                <w:szCs w:val="20"/>
-                <w:lang w:val="en-US"/>
-              </w:rPr>
-              <w:t xml:space="preserve">[1, 5, 2, 4], </w:t>
-            </w:r>
-            <w:r>
-              <w:rPr>
-                <w:bCs/>
-                <w:sz w:val="20"/>
-                <w:szCs w:val="20"/>
-                <w:lang w:val="en-US"/>
-              </w:rPr>
-              <w:t>3</w:t>
-            </w:r>
-            <w:r>
-              <w:rPr>
-                <w:bCs/>
-                <w:sz w:val="20"/>
-                <w:szCs w:val="20"/>
-                <w:lang w:val="en-US"/>
-              </w:rPr>
-              <w:t xml:space="preserve">, </w:t>
-            </w:r>
-            <w:proofErr w:type="spellStart"/>
-            <w:r>
-              <w:rPr>
-                <w:bCs/>
-                <w:sz w:val="20"/>
-                <w:szCs w:val="20"/>
-                <w:lang w:val="en-US"/>
-              </w:rPr>
-              <w:t>ResultMore</w:t>
-            </w:r>
-            <w:proofErr w:type="spellEnd"/>
-            <w:r>
-              <w:rPr>
-                <w:bCs/>
-                <w:sz w:val="20"/>
-                <w:szCs w:val="20"/>
-                <w:lang w:val="en-US"/>
-              </w:rPr>
-              <w:t>)</w:t>
+              <w:t>, ResultMore)</w:t>
             </w:r>
             <w:r>
               <w:rPr>
@@ -6999,25 +4757,7 @@
                 <w:szCs w:val="20"/>
                 <w:lang w:val="en-US"/>
               </w:rPr>
-              <w:t xml:space="preserve">Res = </w:t>
-            </w:r>
-            <w:proofErr w:type="spellStart"/>
-            <w:r>
-              <w:rPr>
-                <w:sz w:val="20"/>
-                <w:szCs w:val="20"/>
-                <w:lang w:val="en-US"/>
-              </w:rPr>
-              <w:t>ResultMore</w:t>
-            </w:r>
-            <w:proofErr w:type="spellEnd"/>
-            <w:r>
-              <w:rPr>
-                <w:sz w:val="20"/>
-                <w:szCs w:val="20"/>
-                <w:lang w:val="en-US"/>
-              </w:rPr>
-              <w:t>}</w:t>
+              <w:t>Res = ResultMore}</w:t>
             </w:r>
           </w:p>
           <w:p>
@@ -7031,41 +4771,13 @@
                 <w:lang w:val="en-US"/>
               </w:rPr>
             </w:pPr>
-            <w:proofErr w:type="spellStart"/>
-            <w:r>
-              <w:rPr>
-                <w:sz w:val="20"/>
-                <w:szCs w:val="20"/>
-                <w:lang w:val="en-US"/>
-              </w:rPr>
-              <w:t>get_more_</w:t>
-            </w:r>
-            <w:proofErr w:type="gramStart"/>
-            <w:r>
-              <w:rPr>
-                <w:sz w:val="20"/>
-                <w:szCs w:val="20"/>
-                <w:lang w:val="en-US"/>
-              </w:rPr>
-              <w:t>than</w:t>
-            </w:r>
-            <w:proofErr w:type="spellEnd"/>
-            <w:r>
-              <w:rPr>
-                <w:sz w:val="20"/>
-                <w:szCs w:val="20"/>
-                <w:lang w:val="en-US"/>
-              </w:rPr>
-              <w:t>(</w:t>
-            </w:r>
-            <w:proofErr w:type="gramEnd"/>
-            <w:r>
-              <w:rPr>
-                <w:sz w:val="20"/>
-                <w:szCs w:val="20"/>
-                <w:lang w:val="en-US"/>
-              </w:rPr>
-              <w:t xml:space="preserve">[1, 5, 2, </w:t>
+            <w:r>
+              <w:rPr>
+                <w:sz w:val="20"/>
+                <w:szCs w:val="20"/>
+                <w:lang w:val="en-US"/>
+              </w:rPr>
+              <w:t xml:space="preserve">get_more_than([1, 5, 2, </w:t>
             </w:r>
             <w:r>
               <w:rPr>
@@ -7097,25 +4809,7 @@
                 <w:szCs w:val="20"/>
                 <w:lang w:val="en-US"/>
               </w:rPr>
-              <w:t xml:space="preserve">, </w:t>
-            </w:r>
-            <w:proofErr w:type="spellStart"/>
-            <w:r>
-              <w:rPr>
-                <w:sz w:val="20"/>
-                <w:szCs w:val="20"/>
-                <w:lang w:val="en-US"/>
-              </w:rPr>
-              <w:t>ResultMore</w:t>
-            </w:r>
-            <w:proofErr w:type="spellEnd"/>
-            <w:r>
-              <w:rPr>
-                <w:sz w:val="20"/>
-                <w:szCs w:val="20"/>
-                <w:lang w:val="en-US"/>
-              </w:rPr>
-              <w:t>)</w:t>
+              <w:t>, ResultMore)</w:t>
             </w:r>
           </w:p>
           <w:p>
@@ -7129,41 +4823,13 @@
                 <w:lang w:val="en-US"/>
               </w:rPr>
             </w:pPr>
-            <w:proofErr w:type="spellStart"/>
-            <w:r>
-              <w:rPr>
-                <w:sz w:val="20"/>
-                <w:szCs w:val="20"/>
-                <w:lang w:val="en-US"/>
-              </w:rPr>
-              <w:t>get_more_than</w:t>
-            </w:r>
-            <w:proofErr w:type="spellEnd"/>
-            <w:r>
-              <w:rPr>
-                <w:sz w:val="20"/>
-                <w:szCs w:val="20"/>
-                <w:lang w:val="en-US"/>
-              </w:rPr>
-              <w:t>([</w:t>
-            </w:r>
-            <w:proofErr w:type="spellStart"/>
-            <w:r>
-              <w:rPr>
-                <w:sz w:val="20"/>
-                <w:szCs w:val="20"/>
-                <w:lang w:val="en-US"/>
-              </w:rPr>
-              <w:t>Head|Tail</w:t>
-            </w:r>
-            <w:proofErr w:type="spellEnd"/>
-            <w:r>
-              <w:rPr>
-                <w:sz w:val="20"/>
-                <w:szCs w:val="20"/>
-                <w:lang w:val="en-US"/>
-              </w:rPr>
-              <w:t>], Num, Res)</w:t>
+            <w:r>
+              <w:rPr>
+                <w:sz w:val="20"/>
+                <w:szCs w:val="20"/>
+                <w:lang w:val="en-US"/>
+              </w:rPr>
+              <w:t>get_more_than([Head|Tail], Num, Res)</w:t>
             </w:r>
           </w:p>
         </w:tc>
@@ -7257,7 +4923,6 @@
                 <w:lang w:val="en-US"/>
               </w:rPr>
             </w:pPr>
-            <w:proofErr w:type="spellStart"/>
             <w:r>
               <w:rPr>
                 <w:bCs/>
@@ -7265,37 +4930,7 @@
                 <w:szCs w:val="20"/>
                 <w:lang w:val="en-US"/>
               </w:rPr>
-              <w:t>get_more_</w:t>
-            </w:r>
-            <w:proofErr w:type="gramStart"/>
-            <w:r>
-              <w:rPr>
-                <w:bCs/>
-                <w:sz w:val="20"/>
-                <w:szCs w:val="20"/>
-                <w:lang w:val="en-US"/>
-              </w:rPr>
-              <w:t>than</w:t>
-            </w:r>
-            <w:proofErr w:type="spellEnd"/>
-            <w:r>
-              <w:rPr>
-                <w:bCs/>
-                <w:sz w:val="20"/>
-                <w:szCs w:val="20"/>
-                <w:lang w:val="en-US"/>
-              </w:rPr>
-              <w:t>(</w:t>
-            </w:r>
-            <w:proofErr w:type="gramEnd"/>
-            <w:r>
-              <w:rPr>
-                <w:bCs/>
-                <w:sz w:val="20"/>
-                <w:szCs w:val="20"/>
-                <w:lang w:val="en-US"/>
-              </w:rPr>
-              <w:t>Tail, Num, Res)</w:t>
+              <w:t>get_more_than(Tail, Num, Res)</w:t>
             </w:r>
           </w:p>
         </w:tc>
@@ -7427,7 +5062,6 @@
                 <w:szCs w:val="20"/>
               </w:rPr>
             </w:pPr>
-            <w:proofErr w:type="spellStart"/>
             <w:r>
               <w:rPr>
                 <w:bCs/>
@@ -7435,37 +5069,7 @@
                 <w:szCs w:val="20"/>
                 <w:lang w:val="en-US"/>
               </w:rPr>
-              <w:t>get_more_</w:t>
-            </w:r>
-            <w:proofErr w:type="gramStart"/>
-            <w:r>
-              <w:rPr>
-                <w:bCs/>
-                <w:sz w:val="20"/>
-                <w:szCs w:val="20"/>
-                <w:lang w:val="en-US"/>
-              </w:rPr>
-              <w:t>than</w:t>
-            </w:r>
-            <w:proofErr w:type="spellEnd"/>
-            <w:r>
-              <w:rPr>
-                <w:bCs/>
-                <w:sz w:val="20"/>
-                <w:szCs w:val="20"/>
-                <w:lang w:val="en-US"/>
-              </w:rPr>
-              <w:t>(</w:t>
-            </w:r>
-            <w:proofErr w:type="gramEnd"/>
-            <w:r>
-              <w:rPr>
-                <w:bCs/>
-                <w:sz w:val="20"/>
-                <w:szCs w:val="20"/>
-                <w:lang w:val="en-US"/>
-              </w:rPr>
-              <w:t>Tail, Num, Res)</w:t>
+              <w:t>get_more_than(Tail, Num, Res)</w:t>
             </w:r>
           </w:p>
         </w:tc>
@@ -7644,41 +5248,13 @@
                 <w:lang w:val="en-US"/>
               </w:rPr>
             </w:pPr>
-            <w:proofErr w:type="spellStart"/>
-            <w:r>
-              <w:rPr>
-                <w:sz w:val="20"/>
-                <w:szCs w:val="20"/>
-                <w:lang w:val="en-US"/>
-              </w:rPr>
-              <w:t>get_more_</w:t>
-            </w:r>
-            <w:proofErr w:type="gramStart"/>
-            <w:r>
-              <w:rPr>
-                <w:sz w:val="20"/>
-                <w:szCs w:val="20"/>
-                <w:lang w:val="en-US"/>
-              </w:rPr>
-              <w:t>than</w:t>
-            </w:r>
-            <w:proofErr w:type="spellEnd"/>
-            <w:r>
-              <w:rPr>
-                <w:sz w:val="20"/>
-                <w:szCs w:val="20"/>
-                <w:lang w:val="en-US"/>
-              </w:rPr>
-              <w:t>(</w:t>
-            </w:r>
-            <w:proofErr w:type="gramEnd"/>
-            <w:r>
-              <w:rPr>
-                <w:sz w:val="20"/>
-                <w:szCs w:val="20"/>
-                <w:lang w:val="en-US"/>
-              </w:rPr>
-              <w:t xml:space="preserve">[5, 2, 4], </w:t>
+            <w:r>
+              <w:rPr>
+                <w:sz w:val="20"/>
+                <w:szCs w:val="20"/>
+                <w:lang w:val="en-US"/>
+              </w:rPr>
+              <w:t xml:space="preserve">get_more_than([5, 2, 4], </w:t>
             </w:r>
             <w:r>
               <w:rPr>
@@ -7694,25 +5270,7 @@
                 <w:szCs w:val="20"/>
                 <w:lang w:val="en-US"/>
               </w:rPr>
-              <w:t xml:space="preserve">, </w:t>
-            </w:r>
-            <w:proofErr w:type="spellStart"/>
-            <w:r>
-              <w:rPr>
-                <w:sz w:val="20"/>
-                <w:szCs w:val="20"/>
-                <w:lang w:val="en-US"/>
-              </w:rPr>
-              <w:t>ResultMore</w:t>
-            </w:r>
-            <w:proofErr w:type="spellEnd"/>
-            <w:r>
-              <w:rPr>
-                <w:sz w:val="20"/>
-                <w:szCs w:val="20"/>
-                <w:lang w:val="en-US"/>
-              </w:rPr>
-              <w:t>)</w:t>
+              <w:t>, ResultMore)</w:t>
             </w:r>
           </w:p>
           <w:p>
@@ -7726,41 +5284,13 @@
                 <w:lang w:val="en-US"/>
               </w:rPr>
             </w:pPr>
-            <w:proofErr w:type="spellStart"/>
-            <w:r>
-              <w:rPr>
-                <w:sz w:val="20"/>
-                <w:szCs w:val="20"/>
-                <w:lang w:val="en-US"/>
-              </w:rPr>
-              <w:t>get_more_than</w:t>
-            </w:r>
-            <w:proofErr w:type="spellEnd"/>
-            <w:r>
-              <w:rPr>
-                <w:sz w:val="20"/>
-                <w:szCs w:val="20"/>
-                <w:lang w:val="en-US"/>
-              </w:rPr>
-              <w:t>([</w:t>
-            </w:r>
-            <w:proofErr w:type="spellStart"/>
-            <w:r>
-              <w:rPr>
-                <w:sz w:val="20"/>
-                <w:szCs w:val="20"/>
-                <w:lang w:val="en-US"/>
-              </w:rPr>
-              <w:t>Head|Tail</w:t>
-            </w:r>
-            <w:proofErr w:type="spellEnd"/>
-            <w:r>
-              <w:rPr>
-                <w:sz w:val="20"/>
-                <w:szCs w:val="20"/>
-                <w:lang w:val="en-US"/>
-              </w:rPr>
-              <w:t>], Num, Res)</w:t>
+            <w:r>
+              <w:rPr>
+                <w:sz w:val="20"/>
+                <w:szCs w:val="20"/>
+                <w:lang w:val="en-US"/>
+              </w:rPr>
+              <w:t>get_more_than([Head|Tail], Num, Res)</w:t>
             </w:r>
           </w:p>
         </w:tc>
@@ -7862,7 +5392,6 @@
                 <w:lang w:val="en-US"/>
               </w:rPr>
             </w:pPr>
-            <w:proofErr w:type="spellStart"/>
             <w:r>
               <w:rPr>
                 <w:bCs/>
@@ -7870,57 +5399,7 @@
                 <w:szCs w:val="20"/>
                 <w:lang w:val="en-US"/>
               </w:rPr>
-              <w:t>get_more_</w:t>
-            </w:r>
-            <w:proofErr w:type="gramStart"/>
-            <w:r>
-              <w:rPr>
-                <w:bCs/>
-                <w:sz w:val="20"/>
-                <w:szCs w:val="20"/>
-                <w:lang w:val="en-US"/>
-              </w:rPr>
-              <w:t>than</w:t>
-            </w:r>
-            <w:proofErr w:type="spellEnd"/>
-            <w:r>
-              <w:rPr>
-                <w:bCs/>
-                <w:sz w:val="20"/>
-                <w:szCs w:val="20"/>
-                <w:lang w:val="en-US"/>
-              </w:rPr>
-              <w:t>(</w:t>
-            </w:r>
-            <w:proofErr w:type="gramEnd"/>
-            <w:r>
-              <w:rPr>
-                <w:bCs/>
-                <w:sz w:val="20"/>
-                <w:szCs w:val="20"/>
-                <w:lang w:val="en-US"/>
-              </w:rPr>
-              <w:t xml:space="preserve">Tail, Num, </w:t>
-            </w:r>
-            <w:proofErr w:type="spellStart"/>
-            <w:r>
-              <w:rPr>
-                <w:bCs/>
-                <w:sz w:val="20"/>
-                <w:szCs w:val="20"/>
-                <w:lang w:val="en-US"/>
-              </w:rPr>
-              <w:t>TailRes</w:t>
-            </w:r>
-            <w:proofErr w:type="spellEnd"/>
-            <w:r>
-              <w:rPr>
-                <w:bCs/>
-                <w:sz w:val="20"/>
-                <w:szCs w:val="20"/>
-                <w:lang w:val="en-US"/>
-              </w:rPr>
-              <w:t>)</w:t>
+              <w:t>get_more_than(Tail, Num, TailRes)</w:t>
             </w:r>
           </w:p>
           <w:p>
@@ -7942,27 +5421,7 @@
                 <w:szCs w:val="20"/>
                 <w:lang w:val="en-US"/>
               </w:rPr>
-              <w:t>Res = [</w:t>
-            </w:r>
-            <w:proofErr w:type="spellStart"/>
-            <w:r>
-              <w:rPr>
-                <w:bCs/>
-                <w:sz w:val="20"/>
-                <w:szCs w:val="20"/>
-                <w:lang w:val="en-US"/>
-              </w:rPr>
-              <w:t>Head|TailRes</w:t>
-            </w:r>
-            <w:proofErr w:type="spellEnd"/>
-            <w:r>
-              <w:rPr>
-                <w:bCs/>
-                <w:sz w:val="20"/>
-                <w:szCs w:val="20"/>
-                <w:lang w:val="en-US"/>
-              </w:rPr>
-              <w:t>]</w:t>
+              <w:t>Res = [Head|TailRes]</w:t>
             </w:r>
           </w:p>
         </w:tc>
@@ -7993,31 +5452,13 @@
               </w:rPr>
               <w:t xml:space="preserve">Сравнение </w:t>
             </w:r>
-            <w:proofErr w:type="gramStart"/>
-            <w:r>
-              <w:rPr>
-                <w:sz w:val="20"/>
-                <w:szCs w:val="20"/>
-                <w:lang w:val="en-US"/>
-              </w:rPr>
-              <w:t>5</w:t>
-            </w:r>
-            <w:r>
-              <w:rPr>
-                <w:sz w:val="20"/>
-                <w:szCs w:val="20"/>
-                <w:lang w:val="en-US"/>
-              </w:rPr>
-              <w:t xml:space="preserve"> &gt;</w:t>
-            </w:r>
-            <w:proofErr w:type="gramEnd"/>
-            <w:r>
-              <w:rPr>
-                <w:sz w:val="20"/>
-                <w:szCs w:val="20"/>
-                <w:lang w:val="en-US"/>
-              </w:rPr>
-              <w:t xml:space="preserve"> </w:t>
+            <w:r>
+              <w:rPr>
+                <w:sz w:val="20"/>
+                <w:szCs w:val="20"/>
+                <w:lang w:val="en-US"/>
+              </w:rPr>
+              <w:t xml:space="preserve">5 &gt; </w:t>
             </w:r>
             <w:r>
               <w:rPr>
@@ -8118,7 +5559,6 @@
                 <w:lang w:val="en-US"/>
               </w:rPr>
             </w:pPr>
-            <w:proofErr w:type="spellStart"/>
             <w:r>
               <w:rPr>
                 <w:bCs/>
@@ -8126,57 +5566,7 @@
                 <w:szCs w:val="20"/>
                 <w:lang w:val="en-US"/>
               </w:rPr>
-              <w:t>get_more_</w:t>
-            </w:r>
-            <w:proofErr w:type="gramStart"/>
-            <w:r>
-              <w:rPr>
-                <w:bCs/>
-                <w:sz w:val="20"/>
-                <w:szCs w:val="20"/>
-                <w:lang w:val="en-US"/>
-              </w:rPr>
-              <w:t>than</w:t>
-            </w:r>
-            <w:proofErr w:type="spellEnd"/>
-            <w:r>
-              <w:rPr>
-                <w:bCs/>
-                <w:sz w:val="20"/>
-                <w:szCs w:val="20"/>
-                <w:lang w:val="en-US"/>
-              </w:rPr>
-              <w:t>(</w:t>
-            </w:r>
-            <w:proofErr w:type="gramEnd"/>
-            <w:r>
-              <w:rPr>
-                <w:bCs/>
-                <w:sz w:val="20"/>
-                <w:szCs w:val="20"/>
-                <w:lang w:val="en-US"/>
-              </w:rPr>
-              <w:t xml:space="preserve">Tail, Num, </w:t>
-            </w:r>
-            <w:proofErr w:type="spellStart"/>
-            <w:r>
-              <w:rPr>
-                <w:bCs/>
-                <w:sz w:val="20"/>
-                <w:szCs w:val="20"/>
-                <w:lang w:val="en-US"/>
-              </w:rPr>
-              <w:t>TailRes</w:t>
-            </w:r>
-            <w:proofErr w:type="spellEnd"/>
-            <w:r>
-              <w:rPr>
-                <w:bCs/>
-                <w:sz w:val="20"/>
-                <w:szCs w:val="20"/>
-                <w:lang w:val="en-US"/>
-              </w:rPr>
-              <w:t>)</w:t>
+              <w:t>get_more_than(Tail, Num, TailRes)</w:t>
             </w:r>
           </w:p>
           <w:p>
@@ -8198,27 +5588,7 @@
                 <w:szCs w:val="20"/>
                 <w:lang w:val="en-US"/>
               </w:rPr>
-              <w:t>Res = [</w:t>
-            </w:r>
-            <w:proofErr w:type="spellStart"/>
-            <w:r>
-              <w:rPr>
-                <w:bCs/>
-                <w:sz w:val="20"/>
-                <w:szCs w:val="20"/>
-                <w:lang w:val="en-US"/>
-              </w:rPr>
-              <w:t>Head|TailRes</w:t>
-            </w:r>
-            <w:proofErr w:type="spellEnd"/>
-            <w:r>
-              <w:rPr>
-                <w:bCs/>
-                <w:sz w:val="20"/>
-                <w:szCs w:val="20"/>
-                <w:lang w:val="en-US"/>
-              </w:rPr>
-              <w:t>]</w:t>
+              <w:t>Res = [Head|TailRes]</w:t>
             </w:r>
           </w:p>
         </w:tc>
@@ -8302,18 +5672,8 @@
                 <w:szCs w:val="20"/>
                 <w:lang w:val="en-US"/>
               </w:rPr>
-              <w:t xml:space="preserve">, Res = </w:t>
-            </w:r>
-            <w:proofErr w:type="spellStart"/>
-            <w:r>
-              <w:rPr>
-                <w:sz w:val="20"/>
-                <w:szCs w:val="20"/>
-                <w:lang w:val="en-US"/>
-              </w:rPr>
-              <w:t>TailRes</w:t>
-            </w:r>
-            <w:proofErr w:type="spellEnd"/>
+              <w:t>, Res = TailRes</w:t>
+            </w:r>
             <w:r>
               <w:rPr>
                 <w:sz w:val="20"/>
@@ -8449,7 +5809,6 @@
                 <w:lang w:val="en-US"/>
               </w:rPr>
             </w:pPr>
-            <w:proofErr w:type="spellStart"/>
             <w:r>
               <w:rPr>
                 <w:bCs/>
@@ -8457,57 +5816,7 @@
                 <w:szCs w:val="20"/>
                 <w:lang w:val="en-US"/>
               </w:rPr>
-              <w:t>get_more_</w:t>
-            </w:r>
-            <w:proofErr w:type="gramStart"/>
-            <w:r>
-              <w:rPr>
-                <w:bCs/>
-                <w:sz w:val="20"/>
-                <w:szCs w:val="20"/>
-                <w:lang w:val="en-US"/>
-              </w:rPr>
-              <w:t>than</w:t>
-            </w:r>
-            <w:proofErr w:type="spellEnd"/>
-            <w:r>
-              <w:rPr>
-                <w:bCs/>
-                <w:sz w:val="20"/>
-                <w:szCs w:val="20"/>
-                <w:lang w:val="en-US"/>
-              </w:rPr>
-              <w:t>(</w:t>
-            </w:r>
-            <w:proofErr w:type="gramEnd"/>
-            <w:r>
-              <w:rPr>
-                <w:bCs/>
-                <w:sz w:val="20"/>
-                <w:szCs w:val="20"/>
-                <w:lang w:val="en-US"/>
-              </w:rPr>
-              <w:t xml:space="preserve">Tail, Num, </w:t>
-            </w:r>
-            <w:proofErr w:type="spellStart"/>
-            <w:r>
-              <w:rPr>
-                <w:bCs/>
-                <w:sz w:val="20"/>
-                <w:szCs w:val="20"/>
-                <w:lang w:val="en-US"/>
-              </w:rPr>
-              <w:t>TailRes</w:t>
-            </w:r>
-            <w:proofErr w:type="spellEnd"/>
-            <w:r>
-              <w:rPr>
-                <w:bCs/>
-                <w:sz w:val="20"/>
-                <w:szCs w:val="20"/>
-                <w:lang w:val="en-US"/>
-              </w:rPr>
-              <w:t>)</w:t>
+              <w:t>get_more_than(Tail, Num, TailRes)</w:t>
             </w:r>
           </w:p>
           <w:p>
@@ -8529,27 +5838,7 @@
                 <w:szCs w:val="20"/>
                 <w:lang w:val="en-US"/>
               </w:rPr>
-              <w:t>Res = [</w:t>
-            </w:r>
-            <w:proofErr w:type="spellStart"/>
-            <w:r>
-              <w:rPr>
-                <w:bCs/>
-                <w:sz w:val="20"/>
-                <w:szCs w:val="20"/>
-                <w:lang w:val="en-US"/>
-              </w:rPr>
-              <w:t>Head|TailRes</w:t>
-            </w:r>
-            <w:proofErr w:type="spellEnd"/>
-            <w:r>
-              <w:rPr>
-                <w:bCs/>
-                <w:sz w:val="20"/>
-                <w:szCs w:val="20"/>
-                <w:lang w:val="en-US"/>
-              </w:rPr>
-              <w:t>]</w:t>
+              <w:t>Res = [Head|TailRes]</w:t>
             </w:r>
           </w:p>
           <w:p>
@@ -8571,27 +5860,7 @@
                 <w:lang w:val="en-US"/>
               </w:rPr>
               <w:lastRenderedPageBreak/>
-              <w:t>Res = [</w:t>
-            </w:r>
-            <w:proofErr w:type="spellStart"/>
-            <w:r>
-              <w:rPr>
-                <w:bCs/>
-                <w:sz w:val="20"/>
-                <w:szCs w:val="20"/>
-                <w:lang w:val="en-US"/>
-              </w:rPr>
-              <w:t>Head|TailRes</w:t>
-            </w:r>
-            <w:proofErr w:type="spellEnd"/>
-            <w:r>
-              <w:rPr>
-                <w:bCs/>
-                <w:sz w:val="20"/>
-                <w:szCs w:val="20"/>
-                <w:lang w:val="en-US"/>
-              </w:rPr>
-              <w:t>]</w:t>
+              <w:t>Res = [Head|TailRes]</w:t>
             </w:r>
           </w:p>
         </w:tc>
@@ -8623,7 +5892,6 @@
               <w:lastRenderedPageBreak/>
               <w:t xml:space="preserve">Сравнение </w:t>
             </w:r>
-            <w:proofErr w:type="gramStart"/>
             <w:r>
               <w:rPr>
                 <w:sz w:val="20"/>
@@ -8639,7 +5907,6 @@
               </w:rPr>
               <w:t xml:space="preserve"> &gt;</w:t>
             </w:r>
-            <w:proofErr w:type="gramEnd"/>
             <w:r>
               <w:rPr>
                 <w:sz w:val="20"/>
@@ -8779,7 +6046,6 @@
                 <w:lang w:val="en-US"/>
               </w:rPr>
             </w:pPr>
-            <w:proofErr w:type="spellStart"/>
             <w:r>
               <w:rPr>
                 <w:bCs/>
@@ -8787,57 +6053,7 @@
                 <w:szCs w:val="20"/>
                 <w:lang w:val="en-US"/>
               </w:rPr>
-              <w:t>get_more_</w:t>
-            </w:r>
-            <w:proofErr w:type="gramStart"/>
-            <w:r>
-              <w:rPr>
-                <w:bCs/>
-                <w:sz w:val="20"/>
-                <w:szCs w:val="20"/>
-                <w:lang w:val="en-US"/>
-              </w:rPr>
-              <w:t>than</w:t>
-            </w:r>
-            <w:proofErr w:type="spellEnd"/>
-            <w:r>
-              <w:rPr>
-                <w:bCs/>
-                <w:sz w:val="20"/>
-                <w:szCs w:val="20"/>
-                <w:lang w:val="en-US"/>
-              </w:rPr>
-              <w:t>(</w:t>
-            </w:r>
-            <w:proofErr w:type="gramEnd"/>
-            <w:r>
-              <w:rPr>
-                <w:bCs/>
-                <w:sz w:val="20"/>
-                <w:szCs w:val="20"/>
-                <w:lang w:val="en-US"/>
-              </w:rPr>
-              <w:t xml:space="preserve">Tail, Num, </w:t>
-            </w:r>
-            <w:proofErr w:type="spellStart"/>
-            <w:r>
-              <w:rPr>
-                <w:bCs/>
-                <w:sz w:val="20"/>
-                <w:szCs w:val="20"/>
-                <w:lang w:val="en-US"/>
-              </w:rPr>
-              <w:t>TailRes</w:t>
-            </w:r>
-            <w:proofErr w:type="spellEnd"/>
-            <w:r>
-              <w:rPr>
-                <w:bCs/>
-                <w:sz w:val="20"/>
-                <w:szCs w:val="20"/>
-                <w:lang w:val="en-US"/>
-              </w:rPr>
-              <w:t>)</w:t>
+              <w:t>get_more_than(Tail, Num, TailRes)</w:t>
             </w:r>
           </w:p>
           <w:p>
@@ -8859,27 +6075,7 @@
                 <w:szCs w:val="20"/>
                 <w:lang w:val="en-US"/>
               </w:rPr>
-              <w:t>Res = [</w:t>
-            </w:r>
-            <w:proofErr w:type="spellStart"/>
-            <w:r>
-              <w:rPr>
-                <w:bCs/>
-                <w:sz w:val="20"/>
-                <w:szCs w:val="20"/>
-                <w:lang w:val="en-US"/>
-              </w:rPr>
-              <w:t>Head|TailRes</w:t>
-            </w:r>
-            <w:proofErr w:type="spellEnd"/>
-            <w:r>
-              <w:rPr>
-                <w:bCs/>
-                <w:sz w:val="20"/>
-                <w:szCs w:val="20"/>
-                <w:lang w:val="en-US"/>
-              </w:rPr>
-              <w:t>]</w:t>
+              <w:t>Res = [Head|TailRes]</w:t>
             </w:r>
           </w:p>
           <w:p>
@@ -8900,27 +6096,7 @@
                 <w:szCs w:val="20"/>
                 <w:lang w:val="en-US"/>
               </w:rPr>
-              <w:t>Res = [</w:t>
-            </w:r>
-            <w:proofErr w:type="spellStart"/>
-            <w:r>
-              <w:rPr>
-                <w:bCs/>
-                <w:sz w:val="20"/>
-                <w:szCs w:val="20"/>
-                <w:lang w:val="en-US"/>
-              </w:rPr>
-              <w:t>Head|TailRes</w:t>
-            </w:r>
-            <w:proofErr w:type="spellEnd"/>
-            <w:r>
-              <w:rPr>
-                <w:bCs/>
-                <w:sz w:val="20"/>
-                <w:szCs w:val="20"/>
-                <w:lang w:val="en-US"/>
-              </w:rPr>
-              <w:t>]</w:t>
+              <w:t>Res = [Head|TailRes]</w:t>
             </w:r>
           </w:p>
         </w:tc>
@@ -8997,25 +6173,7 @@
                 <w:szCs w:val="20"/>
                 <w:lang w:val="en-US"/>
               </w:rPr>
-              <w:t xml:space="preserve">, Tail = [], Res = </w:t>
-            </w:r>
-            <w:proofErr w:type="spellStart"/>
-            <w:r>
-              <w:rPr>
-                <w:sz w:val="20"/>
-                <w:szCs w:val="20"/>
-                <w:lang w:val="en-US"/>
-              </w:rPr>
-              <w:t>TailRes</w:t>
-            </w:r>
-            <w:proofErr w:type="spellEnd"/>
-            <w:r>
-              <w:rPr>
-                <w:sz w:val="20"/>
-                <w:szCs w:val="20"/>
-                <w:lang w:val="en-US"/>
-              </w:rPr>
-              <w:t>, Num = 3}</w:t>
+              <w:t>, Tail = [], Res = TailRes, Num = 3}</w:t>
             </w:r>
           </w:p>
         </w:tc>
@@ -9137,27 +6295,7 @@
                 <w:szCs w:val="20"/>
                 <w:lang w:val="en-US"/>
               </w:rPr>
-              <w:t>Res = [</w:t>
-            </w:r>
-            <w:proofErr w:type="spellStart"/>
-            <w:r>
-              <w:rPr>
-                <w:bCs/>
-                <w:sz w:val="20"/>
-                <w:szCs w:val="20"/>
-                <w:lang w:val="en-US"/>
-              </w:rPr>
-              <w:t>Head|TailRes</w:t>
-            </w:r>
-            <w:proofErr w:type="spellEnd"/>
-            <w:r>
-              <w:rPr>
-                <w:bCs/>
-                <w:sz w:val="20"/>
-                <w:szCs w:val="20"/>
-                <w:lang w:val="en-US"/>
-              </w:rPr>
-              <w:t>]</w:t>
+              <w:t>Res = [Head|TailRes]</w:t>
             </w:r>
           </w:p>
           <w:p>
@@ -9179,27 +6317,7 @@
                 <w:szCs w:val="20"/>
                 <w:lang w:val="en-US"/>
               </w:rPr>
-              <w:t>Res = [</w:t>
-            </w:r>
-            <w:proofErr w:type="spellStart"/>
-            <w:r>
-              <w:rPr>
-                <w:bCs/>
-                <w:sz w:val="20"/>
-                <w:szCs w:val="20"/>
-                <w:lang w:val="en-US"/>
-              </w:rPr>
-              <w:t>Head|TailRes</w:t>
-            </w:r>
-            <w:proofErr w:type="spellEnd"/>
-            <w:r>
-              <w:rPr>
-                <w:bCs/>
-                <w:sz w:val="20"/>
-                <w:szCs w:val="20"/>
-                <w:lang w:val="en-US"/>
-              </w:rPr>
-              <w:t>]</w:t>
+              <w:t>Res = [Head|TailRes]</w:t>
             </w:r>
           </w:p>
         </w:tc>
@@ -9319,27 +6437,7 @@
                 <w:szCs w:val="20"/>
                 <w:lang w:val="en-US"/>
               </w:rPr>
-              <w:t>Res = [</w:t>
-            </w:r>
-            <w:proofErr w:type="spellStart"/>
-            <w:r>
-              <w:rPr>
-                <w:bCs/>
-                <w:sz w:val="20"/>
-                <w:szCs w:val="20"/>
-                <w:lang w:val="en-US"/>
-              </w:rPr>
-              <w:t>Head|TailRes</w:t>
-            </w:r>
-            <w:proofErr w:type="spellEnd"/>
-            <w:r>
-              <w:rPr>
-                <w:bCs/>
-                <w:sz w:val="20"/>
-                <w:szCs w:val="20"/>
-                <w:lang w:val="en-US"/>
-              </w:rPr>
-              <w:t>]</w:t>
+              <w:t>Res = [Head|TailRes]</w:t>
             </w:r>
           </w:p>
           <w:p>
@@ -9361,27 +6459,7 @@
                 <w:szCs w:val="20"/>
                 <w:lang w:val="en-US"/>
               </w:rPr>
-              <w:t>Res = [</w:t>
-            </w:r>
-            <w:proofErr w:type="spellStart"/>
-            <w:r>
-              <w:rPr>
-                <w:bCs/>
-                <w:sz w:val="20"/>
-                <w:szCs w:val="20"/>
-                <w:lang w:val="en-US"/>
-              </w:rPr>
-              <w:t>Head|TailRes</w:t>
-            </w:r>
-            <w:proofErr w:type="spellEnd"/>
-            <w:r>
-              <w:rPr>
-                <w:bCs/>
-                <w:sz w:val="20"/>
-                <w:szCs w:val="20"/>
-                <w:lang w:val="en-US"/>
-              </w:rPr>
-              <w:t>]</w:t>
+              <w:t>Res = [Head|TailRes]</w:t>
             </w:r>
           </w:p>
         </w:tc>
@@ -9510,27 +6588,7 @@
                 <w:szCs w:val="20"/>
                 <w:lang w:val="en-US"/>
               </w:rPr>
-              <w:t>Res = [</w:t>
-            </w:r>
-            <w:proofErr w:type="spellStart"/>
-            <w:r>
-              <w:rPr>
-                <w:bCs/>
-                <w:sz w:val="20"/>
-                <w:szCs w:val="20"/>
-                <w:lang w:val="en-US"/>
-              </w:rPr>
-              <w:t>Head|TailRes</w:t>
-            </w:r>
-            <w:proofErr w:type="spellEnd"/>
-            <w:r>
-              <w:rPr>
-                <w:bCs/>
-                <w:sz w:val="20"/>
-                <w:szCs w:val="20"/>
-                <w:lang w:val="en-US"/>
-              </w:rPr>
-              <w:t>]</w:t>
+              <w:t>Res = [Head|TailRes]</w:t>
             </w:r>
           </w:p>
         </w:tc>
@@ -9686,23 +6744,13 @@
               </w:rPr>
               <w:t xml:space="preserve">: </w:t>
             </w:r>
-            <w:proofErr w:type="spellStart"/>
-            <w:r>
-              <w:rPr>
-                <w:sz w:val="20"/>
-                <w:szCs w:val="20"/>
-                <w:lang w:val="en-US"/>
-              </w:rPr>
-              <w:t>MoreResult</w:t>
-            </w:r>
-            <w:proofErr w:type="spellEnd"/>
-            <w:r>
-              <w:rPr>
-                <w:sz w:val="20"/>
-                <w:szCs w:val="20"/>
-                <w:lang w:val="en-US"/>
-              </w:rPr>
-              <w:t xml:space="preserve"> = [5, 4]</w:t>
+            <w:r>
+              <w:rPr>
+                <w:sz w:val="20"/>
+                <w:szCs w:val="20"/>
+                <w:lang w:val="en-US"/>
+              </w:rPr>
+              <w:t>MoreResult = [5, 4]</w:t>
             </w:r>
           </w:p>
         </w:tc>
@@ -9786,7 +6834,6 @@
                 <w:lang w:val="en-US"/>
               </w:rPr>
             </w:pPr>
-            <w:proofErr w:type="spellStart"/>
             <w:r>
               <w:rPr>
                 <w:bCs/>
@@ -9794,37 +6841,7 @@
                 <w:szCs w:val="20"/>
                 <w:lang w:val="en-US"/>
               </w:rPr>
-              <w:t>get_more_</w:t>
-            </w:r>
-            <w:proofErr w:type="gramStart"/>
-            <w:r>
-              <w:rPr>
-                <w:bCs/>
-                <w:sz w:val="20"/>
-                <w:szCs w:val="20"/>
-                <w:lang w:val="en-US"/>
-              </w:rPr>
-              <w:t>than</w:t>
-            </w:r>
-            <w:proofErr w:type="spellEnd"/>
-            <w:r>
-              <w:rPr>
-                <w:bCs/>
-                <w:sz w:val="20"/>
-                <w:szCs w:val="20"/>
-                <w:lang w:val="en-US"/>
-              </w:rPr>
-              <w:t>(</w:t>
-            </w:r>
-            <w:proofErr w:type="gramEnd"/>
-            <w:r>
-              <w:rPr>
-                <w:bCs/>
-                <w:sz w:val="20"/>
-                <w:szCs w:val="20"/>
-                <w:lang w:val="en-US"/>
-              </w:rPr>
-              <w:t>Tail, Num, Res)</w:t>
+              <w:t>get_more_than(Tail, Num, Res)</w:t>
             </w:r>
           </w:p>
         </w:tc>
@@ -9920,7 +6937,6 @@
                 <w:lang w:val="en-US"/>
               </w:rPr>
             </w:pPr>
-            <w:proofErr w:type="spellStart"/>
             <w:r>
               <w:rPr>
                 <w:bCs/>
@@ -9928,9 +6944,8 @@
                 <w:szCs w:val="20"/>
                 <w:lang w:val="en-US"/>
               </w:rPr>
-              <w:t>get_more_</w:t>
-            </w:r>
-            <w:proofErr w:type="gramStart"/>
+              <w:t>get_more_than([</w:t>
+            </w:r>
             <w:r>
               <w:rPr>
                 <w:bCs/>
@@ -9938,9 +6953,8 @@
                 <w:szCs w:val="20"/>
                 <w:lang w:val="en-US"/>
               </w:rPr>
-              <w:t>than</w:t>
-            </w:r>
-            <w:proofErr w:type="spellEnd"/>
+              <w:t>4</w:t>
+            </w:r>
             <w:r>
               <w:rPr>
                 <w:bCs/>
@@ -9948,91 +6962,7 @@
                 <w:szCs w:val="20"/>
                 <w:lang w:val="en-US"/>
               </w:rPr>
-              <w:t>(</w:t>
-            </w:r>
-            <w:proofErr w:type="gramEnd"/>
-            <w:r>
-              <w:rPr>
-                <w:bCs/>
-                <w:sz w:val="20"/>
-                <w:szCs w:val="20"/>
-                <w:lang w:val="en-US"/>
-              </w:rPr>
-              <w:t>[</w:t>
-            </w:r>
-            <w:r>
-              <w:rPr>
-                <w:bCs/>
-                <w:sz w:val="20"/>
-                <w:szCs w:val="20"/>
-                <w:lang w:val="en-US"/>
-              </w:rPr>
-              <w:t>4</w:t>
-            </w:r>
-            <w:r>
-              <w:rPr>
-                <w:bCs/>
-                <w:sz w:val="20"/>
-                <w:szCs w:val="20"/>
-                <w:lang w:val="en-US"/>
-              </w:rPr>
-              <w:t>]</w:t>
-            </w:r>
-            <w:r>
-              <w:rPr>
-                <w:bCs/>
-                <w:sz w:val="20"/>
-                <w:szCs w:val="20"/>
-                <w:lang w:val="en-US"/>
-              </w:rPr>
-              <w:t xml:space="preserve">, </w:t>
-            </w:r>
-            <w:r>
-              <w:rPr>
-                <w:bCs/>
-                <w:sz w:val="20"/>
-                <w:szCs w:val="20"/>
-                <w:lang w:val="en-US"/>
-              </w:rPr>
-              <w:t>3</w:t>
-            </w:r>
-            <w:r>
-              <w:rPr>
-                <w:bCs/>
-                <w:sz w:val="20"/>
-                <w:szCs w:val="20"/>
-                <w:lang w:val="en-US"/>
-              </w:rPr>
-              <w:t xml:space="preserve">, </w:t>
-            </w:r>
-            <w:proofErr w:type="spellStart"/>
-            <w:r>
-              <w:rPr>
-                <w:bCs/>
-                <w:sz w:val="20"/>
-                <w:szCs w:val="20"/>
-                <w:lang w:val="en-US"/>
-              </w:rPr>
-              <w:t>Res</w:t>
-            </w:r>
-            <w:r>
-              <w:rPr>
-                <w:bCs/>
-                <w:sz w:val="20"/>
-                <w:szCs w:val="20"/>
-                <w:lang w:val="en-US"/>
-              </w:rPr>
-              <w:t>ultMore</w:t>
-            </w:r>
-            <w:proofErr w:type="spellEnd"/>
-            <w:r>
-              <w:rPr>
-                <w:bCs/>
-                <w:sz w:val="20"/>
-                <w:szCs w:val="20"/>
-                <w:lang w:val="en-US"/>
-              </w:rPr>
-              <w:t>)</w:t>
+              <w:t>], 3, ResultMore)</w:t>
             </w:r>
           </w:p>
           <w:p>
@@ -10046,7 +6976,6 @@
                 <w:lang w:val="en-US"/>
               </w:rPr>
             </w:pPr>
-            <w:proofErr w:type="spellStart"/>
             <w:r>
               <w:rPr>
                 <w:bCs/>
@@ -10054,73 +6983,7 @@
                 <w:szCs w:val="20"/>
                 <w:lang w:val="en-US"/>
               </w:rPr>
-              <w:t>get_more_than</w:t>
-            </w:r>
-            <w:proofErr w:type="spellEnd"/>
-            <w:r>
-              <w:rPr>
-                <w:bCs/>
-                <w:sz w:val="20"/>
-                <w:szCs w:val="20"/>
-                <w:lang w:val="en-US"/>
-              </w:rPr>
-              <w:t>(</w:t>
-            </w:r>
-            <w:r>
-              <w:rPr>
-                <w:bCs/>
-                <w:sz w:val="20"/>
-                <w:szCs w:val="20"/>
-                <w:lang w:val="en-US"/>
-              </w:rPr>
-              <w:t>[</w:t>
-            </w:r>
-            <w:proofErr w:type="spellStart"/>
-            <w:r>
-              <w:rPr>
-                <w:bCs/>
-                <w:sz w:val="20"/>
-                <w:szCs w:val="20"/>
-                <w:lang w:val="en-US"/>
-              </w:rPr>
-              <w:t>Head|Tail</w:t>
-            </w:r>
-            <w:proofErr w:type="spellEnd"/>
-            <w:r>
-              <w:rPr>
-                <w:bCs/>
-                <w:sz w:val="20"/>
-                <w:szCs w:val="20"/>
-                <w:lang w:val="en-US"/>
-              </w:rPr>
-              <w:t>]</w:t>
-            </w:r>
-            <w:r>
-              <w:rPr>
-                <w:bCs/>
-                <w:sz w:val="20"/>
-                <w:szCs w:val="20"/>
-                <w:lang w:val="en-US"/>
-              </w:rPr>
-              <w:t xml:space="preserve">, </w:t>
-            </w:r>
-            <w:r>
-              <w:rPr>
-                <w:bCs/>
-                <w:sz w:val="20"/>
-                <w:szCs w:val="20"/>
-                <w:lang w:val="en-US"/>
-              </w:rPr>
-              <w:t>Num</w:t>
-            </w:r>
-            <w:r>
-              <w:rPr>
-                <w:bCs/>
-                <w:sz w:val="20"/>
-                <w:szCs w:val="20"/>
-                <w:lang w:val="en-US"/>
-              </w:rPr>
-              <w:t>, Res)</w:t>
+              <w:t>get_more_than([Head|Tail], Num, Res)</w:t>
             </w:r>
           </w:p>
         </w:tc>
@@ -10226,7 +7089,6 @@
                 <w:lang w:val="en-US"/>
               </w:rPr>
             </w:pPr>
-            <w:proofErr w:type="spellStart"/>
             <w:r>
               <w:rPr>
                 <w:bCs/>
@@ -10234,37 +7096,7 @@
                 <w:szCs w:val="20"/>
                 <w:lang w:val="en-US"/>
               </w:rPr>
-              <w:t>get_more_</w:t>
-            </w:r>
-            <w:proofErr w:type="gramStart"/>
-            <w:r>
-              <w:rPr>
-                <w:bCs/>
-                <w:sz w:val="20"/>
-                <w:szCs w:val="20"/>
-                <w:lang w:val="en-US"/>
-              </w:rPr>
-              <w:t>than</w:t>
-            </w:r>
-            <w:proofErr w:type="spellEnd"/>
-            <w:r>
-              <w:rPr>
-                <w:bCs/>
-                <w:sz w:val="20"/>
-                <w:szCs w:val="20"/>
-                <w:lang w:val="en-US"/>
-              </w:rPr>
-              <w:t>(</w:t>
-            </w:r>
-            <w:proofErr w:type="gramEnd"/>
-            <w:r>
-              <w:rPr>
-                <w:bCs/>
-                <w:sz w:val="20"/>
-                <w:szCs w:val="20"/>
-                <w:lang w:val="en-US"/>
-              </w:rPr>
-              <w:t>Tail, Num, Res)</w:t>
+              <w:t>get_more_than(Tail, Num, Res)</w:t>
             </w:r>
           </w:p>
         </w:tc>
@@ -10379,7 +7211,6 @@
                 <w:lang w:val="en-US"/>
               </w:rPr>
             </w:pPr>
-            <w:proofErr w:type="spellStart"/>
             <w:r>
               <w:rPr>
                 <w:bCs/>
@@ -10387,37 +7218,7 @@
                 <w:szCs w:val="20"/>
                 <w:lang w:val="en-US"/>
               </w:rPr>
-              <w:t>get_more_</w:t>
-            </w:r>
-            <w:proofErr w:type="gramStart"/>
-            <w:r>
-              <w:rPr>
-                <w:bCs/>
-                <w:sz w:val="20"/>
-                <w:szCs w:val="20"/>
-                <w:lang w:val="en-US"/>
-              </w:rPr>
-              <w:t>than</w:t>
-            </w:r>
-            <w:proofErr w:type="spellEnd"/>
-            <w:r>
-              <w:rPr>
-                <w:bCs/>
-                <w:sz w:val="20"/>
-                <w:szCs w:val="20"/>
-                <w:lang w:val="en-US"/>
-              </w:rPr>
-              <w:t>(</w:t>
-            </w:r>
-            <w:proofErr w:type="gramEnd"/>
-            <w:r>
-              <w:rPr>
-                <w:bCs/>
-                <w:sz w:val="20"/>
-                <w:szCs w:val="20"/>
-                <w:lang w:val="en-US"/>
-              </w:rPr>
-              <w:t>Tail, Num, Res)</w:t>
+              <w:t>get_more_than(Tail, Num, Res)</w:t>
             </w:r>
           </w:p>
         </w:tc>
@@ -10534,7 +7335,6 @@
                 <w:lang w:val="en-US"/>
               </w:rPr>
             </w:pPr>
-            <w:proofErr w:type="spellStart"/>
             <w:r>
               <w:rPr>
                 <w:bCs/>
@@ -10542,9 +7342,8 @@
                 <w:szCs w:val="20"/>
                 <w:lang w:val="en-US"/>
               </w:rPr>
-              <w:t>get_more_</w:t>
-            </w:r>
-            <w:proofErr w:type="gramStart"/>
+              <w:t>get_more_than([</w:t>
+            </w:r>
             <w:r>
               <w:rPr>
                 <w:bCs/>
@@ -10552,9 +7351,8 @@
                 <w:szCs w:val="20"/>
                 <w:lang w:val="en-US"/>
               </w:rPr>
-              <w:t>than</w:t>
-            </w:r>
-            <w:proofErr w:type="spellEnd"/>
+              <w:t>5, 2, 4</w:t>
+            </w:r>
             <w:r>
               <w:rPr>
                 <w:bCs/>
@@ -10562,55 +7360,7 @@
                 <w:szCs w:val="20"/>
                 <w:lang w:val="en-US"/>
               </w:rPr>
-              <w:t>(</w:t>
-            </w:r>
-            <w:proofErr w:type="gramEnd"/>
-            <w:r>
-              <w:rPr>
-                <w:bCs/>
-                <w:sz w:val="20"/>
-                <w:szCs w:val="20"/>
-                <w:lang w:val="en-US"/>
-              </w:rPr>
-              <w:t>[</w:t>
-            </w:r>
-            <w:r>
-              <w:rPr>
-                <w:bCs/>
-                <w:sz w:val="20"/>
-                <w:szCs w:val="20"/>
-                <w:lang w:val="en-US"/>
-              </w:rPr>
-              <w:t>5, 2, 4</w:t>
-            </w:r>
-            <w:r>
-              <w:rPr>
-                <w:bCs/>
-                <w:sz w:val="20"/>
-                <w:szCs w:val="20"/>
-                <w:lang w:val="en-US"/>
-              </w:rPr>
-              <w:t xml:space="preserve">], 3, </w:t>
-            </w:r>
-            <w:proofErr w:type="spellStart"/>
-            <w:r>
-              <w:rPr>
-                <w:bCs/>
-                <w:sz w:val="20"/>
-                <w:szCs w:val="20"/>
-                <w:lang w:val="en-US"/>
-              </w:rPr>
-              <w:t>ResultMore</w:t>
-            </w:r>
-            <w:proofErr w:type="spellEnd"/>
-            <w:r>
-              <w:rPr>
-                <w:bCs/>
-                <w:sz w:val="20"/>
-                <w:szCs w:val="20"/>
-                <w:lang w:val="en-US"/>
-              </w:rPr>
-              <w:t>)</w:t>
+              <w:t>], 3, ResultMore)</w:t>
             </w:r>
           </w:p>
           <w:p>
@@ -10624,7 +7374,6 @@
                 <w:lang w:val="en-US"/>
               </w:rPr>
             </w:pPr>
-            <w:proofErr w:type="spellStart"/>
             <w:r>
               <w:rPr>
                 <w:bCs/>
@@ -10632,37 +7381,7 @@
                 <w:szCs w:val="20"/>
                 <w:lang w:val="en-US"/>
               </w:rPr>
-              <w:t>get_more_than</w:t>
-            </w:r>
-            <w:proofErr w:type="spellEnd"/>
-            <w:r>
-              <w:rPr>
-                <w:bCs/>
-                <w:sz w:val="20"/>
-                <w:szCs w:val="20"/>
-                <w:lang w:val="en-US"/>
-              </w:rPr>
-              <w:t>([</w:t>
-            </w:r>
-            <w:proofErr w:type="spellStart"/>
-            <w:r>
-              <w:rPr>
-                <w:bCs/>
-                <w:sz w:val="20"/>
-                <w:szCs w:val="20"/>
-                <w:lang w:val="en-US"/>
-              </w:rPr>
-              <w:t>Head|Tail</w:t>
-            </w:r>
-            <w:proofErr w:type="spellEnd"/>
-            <w:r>
-              <w:rPr>
-                <w:bCs/>
-                <w:sz w:val="20"/>
-                <w:szCs w:val="20"/>
-                <w:lang w:val="en-US"/>
-              </w:rPr>
-              <w:t>], Num, Res)</w:t>
+              <w:t>get_more_than([Head|Tail], Num, Res)</w:t>
             </w:r>
           </w:p>
         </w:tc>
@@ -10768,7 +7487,6 @@
                 <w:lang w:val="en-US"/>
               </w:rPr>
             </w:pPr>
-            <w:proofErr w:type="spellStart"/>
             <w:r>
               <w:rPr>
                 <w:bCs/>
@@ -10776,37 +7494,7 @@
                 <w:szCs w:val="20"/>
                 <w:lang w:val="en-US"/>
               </w:rPr>
-              <w:t>get_more_</w:t>
-            </w:r>
-            <w:proofErr w:type="gramStart"/>
-            <w:r>
-              <w:rPr>
-                <w:bCs/>
-                <w:sz w:val="20"/>
-                <w:szCs w:val="20"/>
-                <w:lang w:val="en-US"/>
-              </w:rPr>
-              <w:t>than</w:t>
-            </w:r>
-            <w:proofErr w:type="spellEnd"/>
-            <w:r>
-              <w:rPr>
-                <w:bCs/>
-                <w:sz w:val="20"/>
-                <w:szCs w:val="20"/>
-                <w:lang w:val="en-US"/>
-              </w:rPr>
-              <w:t>(</w:t>
-            </w:r>
-            <w:proofErr w:type="gramEnd"/>
-            <w:r>
-              <w:rPr>
-                <w:bCs/>
-                <w:sz w:val="20"/>
-                <w:szCs w:val="20"/>
-                <w:lang w:val="en-US"/>
-              </w:rPr>
-              <w:t>Tail, Num, Res)</w:t>
+              <w:t>get_more_than(Tail, Num, Res)</w:t>
             </w:r>
           </w:p>
         </w:tc>

</xml_diff>